<commit_message>
chore: add all pending v2.0 plans, summaries, configs, and tooling
Includes accumulated work across Phases 5-10:
- Planning docs: phase plans, summaries, research, and UAT files
- Claude/Codex agent configs and UI/UX skill data
- Prisma config, migrations (RLS policies, audit triggers), and seed scripts
- Onboarding wizard components (Phase 10)
- RBI Master Directions data and checklist items
- Dockerfile updates, .gitignore additions, tsconfig fixes
- UI component updates (button, calendar, quick-actions)
- DAL import path fixes across all data-access modules

Co-Authored-By: Claude Opus 4.6 <noreply@anthropic.com>
</commit_message>
<xml_diff>
--- a/Project Doc/AuditNexus_Internal_Audit_Software_Blueprint.docx
+++ b/Project Doc/AuditNexus_Internal_Audit_Software_Blueprint.docx
@@ -176,14 +176,12 @@
     </w:p>
     <w:sdt>
       <w:sdtPr>
+        <w:rPr>
+          <w:szCs w:val="22"/>
+        </w:rPr>
         <w:alias w:val="Table of Contents"/>
         <w:id w:val="-1685664573"/>
       </w:sdtPr>
-      <w:sdtEndPr>
-        <w:rPr>
-          <w:szCs w:val="22"/>
-        </w:rPr>
-      </w:sdtEndPr>
       <w:sdtContent>
         <w:p>
           <w:pPr>
@@ -6951,15 +6949,13 @@
         </w:rPr>
         <w:t xml:space="preserve">This document presents the comprehensive product design and architecture blueprint for a next-generation Internal Audit Management Software purpose-built for banks, NBFCs, and regulated financial institutions. The platform – conceptually named </w:t>
       </w:r>
-      <w:proofErr w:type="spellStart"/>
       <w:r>
         <w:rPr>
           <w:rFonts w:cs="Arial"/>
           <w:color w:val="2C3E50"/>
         </w:rPr>
-        <w:t>AuditNexus</w:t>
-      </w:r>
-      <w:proofErr w:type="spellEnd"/>
+        <w:t>AEGIS</w:t>
+      </w:r>
       <w:r>
         <w:rPr>
           <w:rFonts w:cs="Arial"/>
@@ -7139,15 +7135,13 @@
         <w:spacing w:after="120" w:line="276" w:lineRule="auto"/>
         <w:jc w:val="both"/>
       </w:pPr>
-      <w:proofErr w:type="spellStart"/>
       <w:r>
         <w:rPr>
           <w:rFonts w:cs="Arial"/>
           <w:color w:val="2C3E50"/>
         </w:rPr>
-        <w:t>AuditNexus</w:t>
-      </w:r>
-      <w:proofErr w:type="spellEnd"/>
+        <w:t>AEGIS</w:t>
+      </w:r>
       <w:r>
         <w:rPr>
           <w:rFonts w:cs="Arial"/>
@@ -7188,12 +7182,6 @@
         <w:gridCol w:w="6560"/>
       </w:tblGrid>
       <w:tr>
-        <w:tblPrEx>
-          <w:tblCellMar>
-            <w:top w:w="0" w:type="dxa"/>
-            <w:bottom w:w="0" w:type="dxa"/>
-          </w:tblCellMar>
-        </w:tblPrEx>
         <w:tc>
           <w:tcPr>
             <w:tcW w:w="2800" w:type="dxa"/>
@@ -7260,12 +7248,6 @@
         </w:tc>
       </w:tr>
       <w:tr>
-        <w:tblPrEx>
-          <w:tblCellMar>
-            <w:top w:w="0" w:type="dxa"/>
-            <w:bottom w:w="0" w:type="dxa"/>
-          </w:tblCellMar>
-        </w:tblPrEx>
         <w:tc>
           <w:tcPr>
             <w:tcW w:w="2800" w:type="dxa"/>
@@ -7326,12 +7308,6 @@
         </w:tc>
       </w:tr>
       <w:tr>
-        <w:tblPrEx>
-          <w:tblCellMar>
-            <w:top w:w="0" w:type="dxa"/>
-            <w:bottom w:w="0" w:type="dxa"/>
-          </w:tblCellMar>
-        </w:tblPrEx>
         <w:tc>
           <w:tcPr>
             <w:tcW w:w="2800" w:type="dxa"/>
@@ -7412,12 +7388,6 @@
         </w:tc>
       </w:tr>
       <w:tr>
-        <w:tblPrEx>
-          <w:tblCellMar>
-            <w:top w:w="0" w:type="dxa"/>
-            <w:bottom w:w="0" w:type="dxa"/>
-          </w:tblCellMar>
-        </w:tblPrEx>
         <w:tc>
           <w:tcPr>
             <w:tcW w:w="2800" w:type="dxa"/>
@@ -7479,12 +7449,6 @@
         </w:tc>
       </w:tr>
       <w:tr>
-        <w:tblPrEx>
-          <w:tblCellMar>
-            <w:top w:w="0" w:type="dxa"/>
-            <w:bottom w:w="0" w:type="dxa"/>
-          </w:tblCellMar>
-        </w:tblPrEx>
         <w:tc>
           <w:tcPr>
             <w:tcW w:w="2800" w:type="dxa"/>
@@ -7545,12 +7509,6 @@
         </w:tc>
       </w:tr>
       <w:tr>
-        <w:tblPrEx>
-          <w:tblCellMar>
-            <w:top w:w="0" w:type="dxa"/>
-            <w:bottom w:w="0" w:type="dxa"/>
-          </w:tblCellMar>
-        </w:tblPrEx>
         <w:tc>
           <w:tcPr>
             <w:tcW w:w="2800" w:type="dxa"/>
@@ -7611,12 +7569,6 @@
         </w:tc>
       </w:tr>
       <w:tr>
-        <w:tblPrEx>
-          <w:tblCellMar>
-            <w:top w:w="0" w:type="dxa"/>
-            <w:bottom w:w="0" w:type="dxa"/>
-          </w:tblCellMar>
-        </w:tblPrEx>
         <w:tc>
           <w:tcPr>
             <w:tcW w:w="2800" w:type="dxa"/>
@@ -7677,12 +7629,6 @@
         </w:tc>
       </w:tr>
       <w:tr>
-        <w:tblPrEx>
-          <w:tblCellMar>
-            <w:top w:w="0" w:type="dxa"/>
-            <w:bottom w:w="0" w:type="dxa"/>
-          </w:tblCellMar>
-        </w:tblPrEx>
         <w:tc>
           <w:tcPr>
             <w:tcW w:w="2800" w:type="dxa"/>
@@ -7821,12 +7767,6 @@
         <w:gridCol w:w="3455"/>
       </w:tblGrid>
       <w:tr>
-        <w:tblPrEx>
-          <w:tblCellMar>
-            <w:top w:w="0" w:type="dxa"/>
-            <w:bottom w:w="0" w:type="dxa"/>
-          </w:tblCellMar>
-        </w:tblPrEx>
         <w:tc>
           <w:tcPr>
             <w:tcW w:w="1400" w:type="dxa"/>
@@ -7957,12 +7897,6 @@
         </w:tc>
       </w:tr>
       <w:tr>
-        <w:tblPrEx>
-          <w:tblCellMar>
-            <w:top w:w="0" w:type="dxa"/>
-            <w:bottom w:w="0" w:type="dxa"/>
-          </w:tblCellMar>
-        </w:tblPrEx>
         <w:tc>
           <w:tcPr>
             <w:tcW w:w="1400" w:type="dxa"/>
@@ -8081,12 +8015,6 @@
         </w:tc>
       </w:tr>
       <w:tr>
-        <w:tblPrEx>
-          <w:tblCellMar>
-            <w:top w:w="0" w:type="dxa"/>
-            <w:bottom w:w="0" w:type="dxa"/>
-          </w:tblCellMar>
-        </w:tblPrEx>
         <w:tc>
           <w:tcPr>
             <w:tcW w:w="1400" w:type="dxa"/>
@@ -8205,12 +8133,6 @@
         </w:tc>
       </w:tr>
       <w:tr>
-        <w:tblPrEx>
-          <w:tblCellMar>
-            <w:top w:w="0" w:type="dxa"/>
-            <w:bottom w:w="0" w:type="dxa"/>
-          </w:tblCellMar>
-        </w:tblPrEx>
         <w:tc>
           <w:tcPr>
             <w:tcW w:w="1400" w:type="dxa"/>
@@ -8329,12 +8251,6 @@
         </w:tc>
       </w:tr>
       <w:tr>
-        <w:tblPrEx>
-          <w:tblCellMar>
-            <w:top w:w="0" w:type="dxa"/>
-            <w:bottom w:w="0" w:type="dxa"/>
-          </w:tblCellMar>
-        </w:tblPrEx>
         <w:tc>
           <w:tcPr>
             <w:tcW w:w="1400" w:type="dxa"/>
@@ -8453,12 +8369,6 @@
         </w:tc>
       </w:tr>
       <w:tr>
-        <w:tblPrEx>
-          <w:tblCellMar>
-            <w:top w:w="0" w:type="dxa"/>
-            <w:bottom w:w="0" w:type="dxa"/>
-          </w:tblCellMar>
-        </w:tblPrEx>
         <w:tc>
           <w:tcPr>
             <w:tcW w:w="1400" w:type="dxa"/>
@@ -8577,12 +8487,6 @@
         </w:tc>
       </w:tr>
       <w:tr>
-        <w:tblPrEx>
-          <w:tblCellMar>
-            <w:top w:w="0" w:type="dxa"/>
-            <w:bottom w:w="0" w:type="dxa"/>
-          </w:tblCellMar>
-        </w:tblPrEx>
         <w:tc>
           <w:tcPr>
             <w:tcW w:w="1400" w:type="dxa"/>
@@ -8701,12 +8605,6 @@
         </w:tc>
       </w:tr>
       <w:tr>
-        <w:tblPrEx>
-          <w:tblCellMar>
-            <w:top w:w="0" w:type="dxa"/>
-            <w:bottom w:w="0" w:type="dxa"/>
-          </w:tblCellMar>
-        </w:tblPrEx>
         <w:tc>
           <w:tcPr>
             <w:tcW w:w="1400" w:type="dxa"/>
@@ -8825,12 +8723,6 @@
         </w:tc>
       </w:tr>
       <w:tr>
-        <w:tblPrEx>
-          <w:tblCellMar>
-            <w:top w:w="0" w:type="dxa"/>
-            <w:bottom w:w="0" w:type="dxa"/>
-          </w:tblCellMar>
-        </w:tblPrEx>
         <w:tc>
           <w:tcPr>
             <w:tcW w:w="1400" w:type="dxa"/>
@@ -9302,12 +9194,6 @@
         <w:gridCol w:w="5360"/>
       </w:tblGrid>
       <w:tr>
-        <w:tblPrEx>
-          <w:tblCellMar>
-            <w:top w:w="0" w:type="dxa"/>
-            <w:bottom w:w="0" w:type="dxa"/>
-          </w:tblCellMar>
-        </w:tblPrEx>
         <w:tc>
           <w:tcPr>
             <w:tcW w:w="2200" w:type="dxa"/>
@@ -9406,12 +9292,6 @@
         </w:tc>
       </w:tr>
       <w:tr>
-        <w:tblPrEx>
-          <w:tblCellMar>
-            <w:top w:w="0" w:type="dxa"/>
-            <w:bottom w:w="0" w:type="dxa"/>
-          </w:tblCellMar>
-        </w:tblPrEx>
         <w:tc>
           <w:tcPr>
             <w:tcW w:w="2200" w:type="dxa"/>
@@ -9501,12 +9381,6 @@
         </w:tc>
       </w:tr>
       <w:tr>
-        <w:tblPrEx>
-          <w:tblCellMar>
-            <w:top w:w="0" w:type="dxa"/>
-            <w:bottom w:w="0" w:type="dxa"/>
-          </w:tblCellMar>
-        </w:tblPrEx>
         <w:tc>
           <w:tcPr>
             <w:tcW w:w="2200" w:type="dxa"/>
@@ -9596,12 +9470,6 @@
         </w:tc>
       </w:tr>
       <w:tr>
-        <w:tblPrEx>
-          <w:tblCellMar>
-            <w:top w:w="0" w:type="dxa"/>
-            <w:bottom w:w="0" w:type="dxa"/>
-          </w:tblCellMar>
-        </w:tblPrEx>
         <w:tc>
           <w:tcPr>
             <w:tcW w:w="2200" w:type="dxa"/>
@@ -9691,12 +9559,6 @@
         </w:tc>
       </w:tr>
       <w:tr>
-        <w:tblPrEx>
-          <w:tblCellMar>
-            <w:top w:w="0" w:type="dxa"/>
-            <w:bottom w:w="0" w:type="dxa"/>
-          </w:tblCellMar>
-        </w:tblPrEx>
         <w:tc>
           <w:tcPr>
             <w:tcW w:w="2200" w:type="dxa"/>
@@ -9786,12 +9648,6 @@
         </w:tc>
       </w:tr>
       <w:tr>
-        <w:tblPrEx>
-          <w:tblCellMar>
-            <w:top w:w="0" w:type="dxa"/>
-            <w:bottom w:w="0" w:type="dxa"/>
-          </w:tblCellMar>
-        </w:tblPrEx>
         <w:tc>
           <w:tcPr>
             <w:tcW w:w="2200" w:type="dxa"/>
@@ -9881,12 +9737,6 @@
         </w:tc>
       </w:tr>
       <w:tr>
-        <w:tblPrEx>
-          <w:tblCellMar>
-            <w:top w:w="0" w:type="dxa"/>
-            <w:bottom w:w="0" w:type="dxa"/>
-          </w:tblCellMar>
-        </w:tblPrEx>
         <w:tc>
           <w:tcPr>
             <w:tcW w:w="2200" w:type="dxa"/>
@@ -9976,12 +9826,6 @@
         </w:tc>
       </w:tr>
       <w:tr>
-        <w:tblPrEx>
-          <w:tblCellMar>
-            <w:top w:w="0" w:type="dxa"/>
-            <w:bottom w:w="0" w:type="dxa"/>
-          </w:tblCellMar>
-        </w:tblPrEx>
         <w:tc>
           <w:tcPr>
             <w:tcW w:w="2200" w:type="dxa"/>
@@ -10071,12 +9915,6 @@
         </w:tc>
       </w:tr>
       <w:tr>
-        <w:tblPrEx>
-          <w:tblCellMar>
-            <w:top w:w="0" w:type="dxa"/>
-            <w:bottom w:w="0" w:type="dxa"/>
-          </w:tblCellMar>
-        </w:tblPrEx>
         <w:tc>
           <w:tcPr>
             <w:tcW w:w="2200" w:type="dxa"/>
@@ -10166,12 +10004,6 @@
         </w:tc>
       </w:tr>
       <w:tr>
-        <w:tblPrEx>
-          <w:tblCellMar>
-            <w:top w:w="0" w:type="dxa"/>
-            <w:bottom w:w="0" w:type="dxa"/>
-          </w:tblCellMar>
-        </w:tblPrEx>
         <w:tc>
           <w:tcPr>
             <w:tcW w:w="2200" w:type="dxa"/>
@@ -10261,12 +10093,6 @@
         </w:tc>
       </w:tr>
       <w:tr>
-        <w:tblPrEx>
-          <w:tblCellMar>
-            <w:top w:w="0" w:type="dxa"/>
-            <w:bottom w:w="0" w:type="dxa"/>
-          </w:tblCellMar>
-        </w:tblPrEx>
         <w:tc>
           <w:tcPr>
             <w:tcW w:w="2200" w:type="dxa"/>
@@ -10749,12 +10575,6 @@
         <w:gridCol w:w="2506"/>
       </w:tblGrid>
       <w:tr>
-        <w:tblPrEx>
-          <w:tblCellMar>
-            <w:top w:w="0" w:type="dxa"/>
-            <w:bottom w:w="0" w:type="dxa"/>
-          </w:tblCellMar>
-        </w:tblPrEx>
         <w:tc>
           <w:tcPr>
             <w:tcW w:w="1600" w:type="dxa"/>
@@ -10917,12 +10737,6 @@
         </w:tc>
       </w:tr>
       <w:tr>
-        <w:tblPrEx>
-          <w:tblCellMar>
-            <w:top w:w="0" w:type="dxa"/>
-            <w:bottom w:w="0" w:type="dxa"/>
-          </w:tblCellMar>
-        </w:tblPrEx>
         <w:tc>
           <w:tcPr>
             <w:tcW w:w="1600" w:type="dxa"/>
@@ -11072,12 +10886,6 @@
         </w:tc>
       </w:tr>
       <w:tr>
-        <w:tblPrEx>
-          <w:tblCellMar>
-            <w:top w:w="0" w:type="dxa"/>
-            <w:bottom w:w="0" w:type="dxa"/>
-          </w:tblCellMar>
-        </w:tblPrEx>
         <w:tc>
           <w:tcPr>
             <w:tcW w:w="1600" w:type="dxa"/>
@@ -11225,12 +11033,6 @@
         </w:tc>
       </w:tr>
       <w:tr>
-        <w:tblPrEx>
-          <w:tblCellMar>
-            <w:top w:w="0" w:type="dxa"/>
-            <w:bottom w:w="0" w:type="dxa"/>
-          </w:tblCellMar>
-        </w:tblPrEx>
         <w:tc>
           <w:tcPr>
             <w:tcW w:w="1600" w:type="dxa"/>
@@ -11389,12 +11191,6 @@
         </w:tc>
       </w:tr>
       <w:tr>
-        <w:tblPrEx>
-          <w:tblCellMar>
-            <w:top w:w="0" w:type="dxa"/>
-            <w:bottom w:w="0" w:type="dxa"/>
-          </w:tblCellMar>
-        </w:tblPrEx>
         <w:tc>
           <w:tcPr>
             <w:tcW w:w="1600" w:type="dxa"/>
@@ -11597,12 +11393,6 @@
         <w:gridCol w:w="2503"/>
       </w:tblGrid>
       <w:tr>
-        <w:tblPrEx>
-          <w:tblCellMar>
-            <w:top w:w="0" w:type="dxa"/>
-            <w:bottom w:w="0" w:type="dxa"/>
-          </w:tblCellMar>
-        </w:tblPrEx>
         <w:tc>
           <w:tcPr>
             <w:tcW w:w="1600" w:type="dxa"/>
@@ -11765,12 +11555,6 @@
         </w:tc>
       </w:tr>
       <w:tr>
-        <w:tblPrEx>
-          <w:tblCellMar>
-            <w:top w:w="0" w:type="dxa"/>
-            <w:bottom w:w="0" w:type="dxa"/>
-          </w:tblCellMar>
-        </w:tblPrEx>
         <w:tc>
           <w:tcPr>
             <w:tcW w:w="1600" w:type="dxa"/>
@@ -11918,12 +11702,6 @@
         </w:tc>
       </w:tr>
       <w:tr>
-        <w:tblPrEx>
-          <w:tblCellMar>
-            <w:top w:w="0" w:type="dxa"/>
-            <w:bottom w:w="0" w:type="dxa"/>
-          </w:tblCellMar>
-        </w:tblPrEx>
         <w:tc>
           <w:tcPr>
             <w:tcW w:w="1600" w:type="dxa"/>
@@ -12071,12 +11849,6 @@
         </w:tc>
       </w:tr>
       <w:tr>
-        <w:tblPrEx>
-          <w:tblCellMar>
-            <w:top w:w="0" w:type="dxa"/>
-            <w:bottom w:w="0" w:type="dxa"/>
-          </w:tblCellMar>
-        </w:tblPrEx>
         <w:tc>
           <w:tcPr>
             <w:tcW w:w="1600" w:type="dxa"/>
@@ -12226,12 +11998,6 @@
         </w:tc>
       </w:tr>
       <w:tr>
-        <w:tblPrEx>
-          <w:tblCellMar>
-            <w:top w:w="0" w:type="dxa"/>
-            <w:bottom w:w="0" w:type="dxa"/>
-          </w:tblCellMar>
-        </w:tblPrEx>
         <w:tc>
           <w:tcPr>
             <w:tcW w:w="1600" w:type="dxa"/>
@@ -12379,12 +12145,6 @@
         </w:tc>
       </w:tr>
       <w:tr>
-        <w:tblPrEx>
-          <w:tblCellMar>
-            <w:top w:w="0" w:type="dxa"/>
-            <w:bottom w:w="0" w:type="dxa"/>
-          </w:tblCellMar>
-        </w:tblPrEx>
         <w:tc>
           <w:tcPr>
             <w:tcW w:w="1600" w:type="dxa"/>
@@ -12589,12 +12349,6 @@
         <w:gridCol w:w="2504"/>
       </w:tblGrid>
       <w:tr>
-        <w:tblPrEx>
-          <w:tblCellMar>
-            <w:top w:w="0" w:type="dxa"/>
-            <w:bottom w:w="0" w:type="dxa"/>
-          </w:tblCellMar>
-        </w:tblPrEx>
         <w:tc>
           <w:tcPr>
             <w:tcW w:w="1600" w:type="dxa"/>
@@ -12757,12 +12511,6 @@
         </w:tc>
       </w:tr>
       <w:tr>
-        <w:tblPrEx>
-          <w:tblCellMar>
-            <w:top w:w="0" w:type="dxa"/>
-            <w:bottom w:w="0" w:type="dxa"/>
-          </w:tblCellMar>
-        </w:tblPrEx>
         <w:tc>
           <w:tcPr>
             <w:tcW w:w="1600" w:type="dxa"/>
@@ -12921,12 +12669,6 @@
         </w:tc>
       </w:tr>
       <w:tr>
-        <w:tblPrEx>
-          <w:tblCellMar>
-            <w:top w:w="0" w:type="dxa"/>
-            <w:bottom w:w="0" w:type="dxa"/>
-          </w:tblCellMar>
-        </w:tblPrEx>
         <w:tc>
           <w:tcPr>
             <w:tcW w:w="1600" w:type="dxa"/>
@@ -13076,12 +12818,6 @@
         </w:tc>
       </w:tr>
       <w:tr>
-        <w:tblPrEx>
-          <w:tblCellMar>
-            <w:top w:w="0" w:type="dxa"/>
-            <w:bottom w:w="0" w:type="dxa"/>
-          </w:tblCellMar>
-        </w:tblPrEx>
         <w:tc>
           <w:tcPr>
             <w:tcW w:w="1600" w:type="dxa"/>
@@ -13272,15 +13008,13 @@
         </w:rPr>
         <w:t xml:space="preserve">Based on comprehensive competitive analysis, </w:t>
       </w:r>
-      <w:proofErr w:type="spellStart"/>
       <w:r>
         <w:rPr>
           <w:rFonts w:cs="Arial"/>
           <w:color w:val="2C3E50"/>
         </w:rPr>
-        <w:t>AuditNexus</w:t>
-      </w:r>
-      <w:proofErr w:type="spellEnd"/>
+        <w:t>AEGIS</w:t>
+      </w:r>
       <w:r>
         <w:rPr>
           <w:rFonts w:cs="Arial"/>
@@ -13312,12 +13046,6 @@
         <w:gridCol w:w="4160"/>
       </w:tblGrid>
       <w:tr>
-        <w:tblPrEx>
-          <w:tblCellMar>
-            <w:top w:w="0" w:type="dxa"/>
-            <w:bottom w:w="0" w:type="dxa"/>
-          </w:tblCellMar>
-        </w:tblPrEx>
         <w:tc>
           <w:tcPr>
             <w:tcW w:w="2000" w:type="dxa"/>
@@ -13401,7 +13129,6 @@
             <w:vAlign w:val="center"/>
           </w:tcPr>
           <w:p>
-            <w:proofErr w:type="spellStart"/>
             <w:r>
               <w:rPr>
                 <w:rFonts w:cs="Arial"/>
@@ -13411,9 +13138,8 @@
                 <w:sz w:val="20"/>
                 <w:szCs w:val="20"/>
               </w:rPr>
-              <w:t>AuditNexus</w:t>
-            </w:r>
-            <w:proofErr w:type="spellEnd"/>
+              <w:t>AEGIS</w:t>
+            </w:r>
             <w:r>
               <w:rPr>
                 <w:rFonts w:cs="Arial"/>
@@ -13429,12 +13155,6 @@
         </w:tc>
       </w:tr>
       <w:tr>
-        <w:tblPrEx>
-          <w:tblCellMar>
-            <w:top w:w="0" w:type="dxa"/>
-            <w:bottom w:w="0" w:type="dxa"/>
-          </w:tblCellMar>
-        </w:tblPrEx>
         <w:tc>
           <w:tcPr>
             <w:tcW w:w="2000" w:type="dxa"/>
@@ -13524,12 +13244,6 @@
         </w:tc>
       </w:tr>
       <w:tr>
-        <w:tblPrEx>
-          <w:tblCellMar>
-            <w:top w:w="0" w:type="dxa"/>
-            <w:bottom w:w="0" w:type="dxa"/>
-          </w:tblCellMar>
-        </w:tblPrEx>
         <w:tc>
           <w:tcPr>
             <w:tcW w:w="2000" w:type="dxa"/>
@@ -13619,12 +13333,6 @@
         </w:tc>
       </w:tr>
       <w:tr>
-        <w:tblPrEx>
-          <w:tblCellMar>
-            <w:top w:w="0" w:type="dxa"/>
-            <w:bottom w:w="0" w:type="dxa"/>
-          </w:tblCellMar>
-        </w:tblPrEx>
         <w:tc>
           <w:tcPr>
             <w:tcW w:w="2000" w:type="dxa"/>
@@ -13754,12 +13462,6 @@
         </w:tc>
       </w:tr>
       <w:tr>
-        <w:tblPrEx>
-          <w:tblCellMar>
-            <w:top w:w="0" w:type="dxa"/>
-            <w:bottom w:w="0" w:type="dxa"/>
-          </w:tblCellMar>
-        </w:tblPrEx>
         <w:tc>
           <w:tcPr>
             <w:tcW w:w="2000" w:type="dxa"/>
@@ -13869,12 +13571,6 @@
         </w:tc>
       </w:tr>
       <w:tr>
-        <w:tblPrEx>
-          <w:tblCellMar>
-            <w:top w:w="0" w:type="dxa"/>
-            <w:bottom w:w="0" w:type="dxa"/>
-          </w:tblCellMar>
-        </w:tblPrEx>
         <w:tc>
           <w:tcPr>
             <w:tcW w:w="2000" w:type="dxa"/>
@@ -13964,12 +13660,6 @@
         </w:tc>
       </w:tr>
       <w:tr>
-        <w:tblPrEx>
-          <w:tblCellMar>
-            <w:top w:w="0" w:type="dxa"/>
-            <w:bottom w:w="0" w:type="dxa"/>
-          </w:tblCellMar>
-        </w:tblPrEx>
         <w:tc>
           <w:tcPr>
             <w:tcW w:w="2000" w:type="dxa"/>
@@ -14059,12 +13749,6 @@
         </w:tc>
       </w:tr>
       <w:tr>
-        <w:tblPrEx>
-          <w:tblCellMar>
-            <w:top w:w="0" w:type="dxa"/>
-            <w:bottom w:w="0" w:type="dxa"/>
-          </w:tblCellMar>
-        </w:tblPrEx>
         <w:tc>
           <w:tcPr>
             <w:tcW w:w="2000" w:type="dxa"/>
@@ -14175,15 +13859,13 @@
         <w:spacing w:after="120" w:line="276" w:lineRule="auto"/>
         <w:jc w:val="both"/>
       </w:pPr>
-      <w:proofErr w:type="spellStart"/>
       <w:r>
         <w:rPr>
           <w:rFonts w:cs="Arial"/>
           <w:color w:val="2C3E50"/>
         </w:rPr>
-        <w:t>AuditNexus</w:t>
-      </w:r>
-      <w:proofErr w:type="spellEnd"/>
+        <w:t>AEGIS</w:t>
+      </w:r>
       <w:r>
         <w:rPr>
           <w:rFonts w:cs="Arial"/>
@@ -15658,15 +15340,13 @@
         <w:spacing w:after="120" w:line="276" w:lineRule="auto"/>
         <w:jc w:val="both"/>
       </w:pPr>
-      <w:proofErr w:type="spellStart"/>
       <w:r>
         <w:rPr>
           <w:rFonts w:cs="Arial"/>
           <w:color w:val="2C3E50"/>
         </w:rPr>
-        <w:t>AuditNexus</w:t>
-      </w:r>
-      <w:proofErr w:type="spellEnd"/>
+        <w:t>AEGIS</w:t>
+      </w:r>
       <w:r>
         <w:rPr>
           <w:rFonts w:cs="Arial"/>
@@ -15725,12 +15405,6 @@
         <w:gridCol w:w="2760"/>
       </w:tblGrid>
       <w:tr>
-        <w:tblPrEx>
-          <w:tblCellMar>
-            <w:top w:w="0" w:type="dxa"/>
-            <w:bottom w:w="0" w:type="dxa"/>
-          </w:tblCellMar>
-        </w:tblPrEx>
         <w:tc>
           <w:tcPr>
             <w:tcW w:w="1800" w:type="dxa"/>
@@ -15861,12 +15535,6 @@
         </w:tc>
       </w:tr>
       <w:tr>
-        <w:tblPrEx>
-          <w:tblCellMar>
-            <w:top w:w="0" w:type="dxa"/>
-            <w:bottom w:w="0" w:type="dxa"/>
-          </w:tblCellMar>
-        </w:tblPrEx>
         <w:tc>
           <w:tcPr>
             <w:tcW w:w="1800" w:type="dxa"/>
@@ -16005,12 +15673,6 @@
         </w:tc>
       </w:tr>
       <w:tr>
-        <w:tblPrEx>
-          <w:tblCellMar>
-            <w:top w:w="0" w:type="dxa"/>
-            <w:bottom w:w="0" w:type="dxa"/>
-          </w:tblCellMar>
-        </w:tblPrEx>
         <w:tc>
           <w:tcPr>
             <w:tcW w:w="1800" w:type="dxa"/>
@@ -16129,12 +15791,6 @@
         </w:tc>
       </w:tr>
       <w:tr>
-        <w:tblPrEx>
-          <w:tblCellMar>
-            <w:top w:w="0" w:type="dxa"/>
-            <w:bottom w:w="0" w:type="dxa"/>
-          </w:tblCellMar>
-        </w:tblPrEx>
         <w:tc>
           <w:tcPr>
             <w:tcW w:w="1800" w:type="dxa"/>
@@ -16253,12 +15909,6 @@
         </w:tc>
       </w:tr>
       <w:tr>
-        <w:tblPrEx>
-          <w:tblCellMar>
-            <w:top w:w="0" w:type="dxa"/>
-            <w:bottom w:w="0" w:type="dxa"/>
-          </w:tblCellMar>
-        </w:tblPrEx>
         <w:tc>
           <w:tcPr>
             <w:tcW w:w="1800" w:type="dxa"/>
@@ -16411,12 +16061,6 @@
         <w:gridCol w:w="2760"/>
       </w:tblGrid>
       <w:tr>
-        <w:tblPrEx>
-          <w:tblCellMar>
-            <w:top w:w="0" w:type="dxa"/>
-            <w:bottom w:w="0" w:type="dxa"/>
-          </w:tblCellMar>
-        </w:tblPrEx>
         <w:tc>
           <w:tcPr>
             <w:tcW w:w="1800" w:type="dxa"/>
@@ -16547,12 +16191,6 @@
         </w:tc>
       </w:tr>
       <w:tr>
-        <w:tblPrEx>
-          <w:tblCellMar>
-            <w:top w:w="0" w:type="dxa"/>
-            <w:bottom w:w="0" w:type="dxa"/>
-          </w:tblCellMar>
-        </w:tblPrEx>
         <w:tc>
           <w:tcPr>
             <w:tcW w:w="1800" w:type="dxa"/>
@@ -16671,12 +16309,6 @@
         </w:tc>
       </w:tr>
       <w:tr>
-        <w:tblPrEx>
-          <w:tblCellMar>
-            <w:top w:w="0" w:type="dxa"/>
-            <w:bottom w:w="0" w:type="dxa"/>
-          </w:tblCellMar>
-        </w:tblPrEx>
         <w:tc>
           <w:tcPr>
             <w:tcW w:w="1800" w:type="dxa"/>
@@ -16795,12 +16427,6 @@
         </w:tc>
       </w:tr>
       <w:tr>
-        <w:tblPrEx>
-          <w:tblCellMar>
-            <w:top w:w="0" w:type="dxa"/>
-            <w:bottom w:w="0" w:type="dxa"/>
-          </w:tblCellMar>
-        </w:tblPrEx>
         <w:tc>
           <w:tcPr>
             <w:tcW w:w="1800" w:type="dxa"/>
@@ -16919,12 +16545,6 @@
         </w:tc>
       </w:tr>
       <w:tr>
-        <w:tblPrEx>
-          <w:tblCellMar>
-            <w:top w:w="0" w:type="dxa"/>
-            <w:bottom w:w="0" w:type="dxa"/>
-          </w:tblCellMar>
-        </w:tblPrEx>
         <w:tc>
           <w:tcPr>
             <w:tcW w:w="1800" w:type="dxa"/>
@@ -17043,12 +16663,6 @@
         </w:tc>
       </w:tr>
       <w:tr>
-        <w:tblPrEx>
-          <w:tblCellMar>
-            <w:top w:w="0" w:type="dxa"/>
-            <w:bottom w:w="0" w:type="dxa"/>
-          </w:tblCellMar>
-        </w:tblPrEx>
         <w:tc>
           <w:tcPr>
             <w:tcW w:w="1800" w:type="dxa"/>
@@ -17202,12 +16816,6 @@
         <w:gridCol w:w="2760"/>
       </w:tblGrid>
       <w:tr>
-        <w:tblPrEx>
-          <w:tblCellMar>
-            <w:top w:w="0" w:type="dxa"/>
-            <w:bottom w:w="0" w:type="dxa"/>
-          </w:tblCellMar>
-        </w:tblPrEx>
         <w:tc>
           <w:tcPr>
             <w:tcW w:w="1800" w:type="dxa"/>
@@ -17338,12 +16946,6 @@
         </w:tc>
       </w:tr>
       <w:tr>
-        <w:tblPrEx>
-          <w:tblCellMar>
-            <w:top w:w="0" w:type="dxa"/>
-            <w:bottom w:w="0" w:type="dxa"/>
-          </w:tblCellMar>
-        </w:tblPrEx>
         <w:tc>
           <w:tcPr>
             <w:tcW w:w="1800" w:type="dxa"/>
@@ -17482,12 +17084,6 @@
         </w:tc>
       </w:tr>
       <w:tr>
-        <w:tblPrEx>
-          <w:tblCellMar>
-            <w:top w:w="0" w:type="dxa"/>
-            <w:bottom w:w="0" w:type="dxa"/>
-          </w:tblCellMar>
-        </w:tblPrEx>
         <w:tc>
           <w:tcPr>
             <w:tcW w:w="1800" w:type="dxa"/>
@@ -17606,12 +17202,6 @@
         </w:tc>
       </w:tr>
       <w:tr>
-        <w:tblPrEx>
-          <w:tblCellMar>
-            <w:top w:w="0" w:type="dxa"/>
-            <w:bottom w:w="0" w:type="dxa"/>
-          </w:tblCellMar>
-        </w:tblPrEx>
         <w:tc>
           <w:tcPr>
             <w:tcW w:w="1800" w:type="dxa"/>
@@ -17781,12 +17371,6 @@
         </w:tc>
       </w:tr>
       <w:tr>
-        <w:tblPrEx>
-          <w:tblCellMar>
-            <w:top w:w="0" w:type="dxa"/>
-            <w:bottom w:w="0" w:type="dxa"/>
-          </w:tblCellMar>
-        </w:tblPrEx>
         <w:tc>
           <w:tcPr>
             <w:tcW w:w="1800" w:type="dxa"/>
@@ -17939,12 +17523,6 @@
         <w:gridCol w:w="2760"/>
       </w:tblGrid>
       <w:tr>
-        <w:tblPrEx>
-          <w:tblCellMar>
-            <w:top w:w="0" w:type="dxa"/>
-            <w:bottom w:w="0" w:type="dxa"/>
-          </w:tblCellMar>
-        </w:tblPrEx>
         <w:tc>
           <w:tcPr>
             <w:tcW w:w="1800" w:type="dxa"/>
@@ -18075,12 +17653,6 @@
         </w:tc>
       </w:tr>
       <w:tr>
-        <w:tblPrEx>
-          <w:tblCellMar>
-            <w:top w:w="0" w:type="dxa"/>
-            <w:bottom w:w="0" w:type="dxa"/>
-          </w:tblCellMar>
-        </w:tblPrEx>
         <w:tc>
           <w:tcPr>
             <w:tcW w:w="1800" w:type="dxa"/>
@@ -18199,12 +17771,6 @@
         </w:tc>
       </w:tr>
       <w:tr>
-        <w:tblPrEx>
-          <w:tblCellMar>
-            <w:top w:w="0" w:type="dxa"/>
-            <w:bottom w:w="0" w:type="dxa"/>
-          </w:tblCellMar>
-        </w:tblPrEx>
         <w:tc>
           <w:tcPr>
             <w:tcW w:w="1800" w:type="dxa"/>
@@ -18323,12 +17889,6 @@
         </w:tc>
       </w:tr>
       <w:tr>
-        <w:tblPrEx>
-          <w:tblCellMar>
-            <w:top w:w="0" w:type="dxa"/>
-            <w:bottom w:w="0" w:type="dxa"/>
-          </w:tblCellMar>
-        </w:tblPrEx>
         <w:tc>
           <w:tcPr>
             <w:tcW w:w="1800" w:type="dxa"/>
@@ -18452,7 +18012,18 @@
         <w:pStyle w:val="Heading2"/>
       </w:pPr>
       <w:bookmarkStart w:id="56" w:name="_Toc221358258"/>
-      <w:r>
+    </w:p>
+    <w:p>
+      <w:pPr>
+        <w:pStyle w:val="Heading2"/>
+      </w:pPr>
+    </w:p>
+    <w:p>
+      <w:pPr>
+        <w:pStyle w:val="Heading2"/>
+      </w:pPr>
+      <w:r>
+        <w:lastRenderedPageBreak/>
         <w:t>6.5 AI for Risk Intelligence</w:t>
       </w:r>
       <w:bookmarkEnd w:id="56"/>
@@ -18481,12 +18052,6 @@
         <w:gridCol w:w="2760"/>
       </w:tblGrid>
       <w:tr>
-        <w:tblPrEx>
-          <w:tblCellMar>
-            <w:top w:w="0" w:type="dxa"/>
-            <w:bottom w:w="0" w:type="dxa"/>
-          </w:tblCellMar>
-        </w:tblPrEx>
         <w:tc>
           <w:tcPr>
             <w:tcW w:w="1800" w:type="dxa"/>
@@ -18617,12 +18182,6 @@
         </w:tc>
       </w:tr>
       <w:tr>
-        <w:tblPrEx>
-          <w:tblCellMar>
-            <w:top w:w="0" w:type="dxa"/>
-            <w:bottom w:w="0" w:type="dxa"/>
-          </w:tblCellMar>
-        </w:tblPrEx>
         <w:tc>
           <w:tcPr>
             <w:tcW w:w="1800" w:type="dxa"/>
@@ -18648,7 +18207,6 @@
                 <w:sz w:val="20"/>
                 <w:szCs w:val="20"/>
               </w:rPr>
-              <w:lastRenderedPageBreak/>
               <w:t>UC-17: Emerging Risk Radar</w:t>
             </w:r>
           </w:p>
@@ -18742,12 +18300,6 @@
         </w:tc>
       </w:tr>
       <w:tr>
-        <w:tblPrEx>
-          <w:tblCellMar>
-            <w:top w:w="0" w:type="dxa"/>
-            <w:bottom w:w="0" w:type="dxa"/>
-          </w:tblCellMar>
-        </w:tblPrEx>
         <w:tc>
           <w:tcPr>
             <w:tcW w:w="1800" w:type="dxa"/>
@@ -18866,12 +18418,6 @@
         </w:tc>
       </w:tr>
       <w:tr>
-        <w:tblPrEx>
-          <w:tblCellMar>
-            <w:top w:w="0" w:type="dxa"/>
-            <w:bottom w:w="0" w:type="dxa"/>
-          </w:tblCellMar>
-        </w:tblPrEx>
         <w:tc>
           <w:tcPr>
             <w:tcW w:w="1800" w:type="dxa"/>
@@ -18990,12 +18536,6 @@
         </w:tc>
       </w:tr>
       <w:tr>
-        <w:tblPrEx>
-          <w:tblCellMar>
-            <w:top w:w="0" w:type="dxa"/>
-            <w:bottom w:w="0" w:type="dxa"/>
-          </w:tblCellMar>
-        </w:tblPrEx>
         <w:tc>
           <w:tcPr>
             <w:tcW w:w="1800" w:type="dxa"/>
@@ -19167,15 +18707,13 @@
         </w:rPr>
         <w:t xml:space="preserve">The most advanced AI capability in </w:t>
       </w:r>
-      <w:proofErr w:type="spellStart"/>
       <w:r>
         <w:rPr>
           <w:rFonts w:cs="Arial"/>
           <w:color w:val="2C3E50"/>
         </w:rPr>
-        <w:t>AuditNexus</w:t>
-      </w:r>
-      <w:proofErr w:type="spellEnd"/>
+        <w:t>AEGIS</w:t>
+      </w:r>
       <w:r>
         <w:rPr>
           <w:rFonts w:cs="Arial"/>
@@ -19207,12 +18745,6 @@
         <w:gridCol w:w="3360"/>
       </w:tblGrid>
       <w:tr>
-        <w:tblPrEx>
-          <w:tblCellMar>
-            <w:top w:w="0" w:type="dxa"/>
-            <w:bottom w:w="0" w:type="dxa"/>
-          </w:tblCellMar>
-        </w:tblPrEx>
         <w:tc>
           <w:tcPr>
             <w:tcW w:w="1800" w:type="dxa"/>
@@ -19311,12 +18843,6 @@
         </w:tc>
       </w:tr>
       <w:tr>
-        <w:tblPrEx>
-          <w:tblCellMar>
-            <w:top w:w="0" w:type="dxa"/>
-            <w:bottom w:w="0" w:type="dxa"/>
-          </w:tblCellMar>
-        </w:tblPrEx>
         <w:tc>
           <w:tcPr>
             <w:tcW w:w="1800" w:type="dxa"/>
@@ -19406,12 +18932,6 @@
         </w:tc>
       </w:tr>
       <w:tr>
-        <w:tblPrEx>
-          <w:tblCellMar>
-            <w:top w:w="0" w:type="dxa"/>
-            <w:bottom w:w="0" w:type="dxa"/>
-          </w:tblCellMar>
-        </w:tblPrEx>
         <w:tc>
           <w:tcPr>
             <w:tcW w:w="1800" w:type="dxa"/>
@@ -19501,12 +19021,6 @@
         </w:tc>
       </w:tr>
       <w:tr>
-        <w:tblPrEx>
-          <w:tblCellMar>
-            <w:top w:w="0" w:type="dxa"/>
-            <w:bottom w:w="0" w:type="dxa"/>
-          </w:tblCellMar>
-        </w:tblPrEx>
         <w:tc>
           <w:tcPr>
             <w:tcW w:w="1800" w:type="dxa"/>
@@ -19596,12 +19110,6 @@
         </w:tc>
       </w:tr>
       <w:tr>
-        <w:tblPrEx>
-          <w:tblCellMar>
-            <w:top w:w="0" w:type="dxa"/>
-            <w:bottom w:w="0" w:type="dxa"/>
-          </w:tblCellMar>
-        </w:tblPrEx>
         <w:tc>
           <w:tcPr>
             <w:tcW w:w="1800" w:type="dxa"/>
@@ -19696,7 +19204,18 @@
         <w:pStyle w:val="Heading2"/>
       </w:pPr>
       <w:bookmarkStart w:id="58" w:name="_Toc221358260"/>
-      <w:r>
+    </w:p>
+    <w:p>
+      <w:pPr>
+        <w:pStyle w:val="Heading2"/>
+      </w:pPr>
+    </w:p>
+    <w:p>
+      <w:pPr>
+        <w:pStyle w:val="Heading2"/>
+      </w:pPr>
+      <w:r>
+        <w:lastRenderedPageBreak/>
         <w:t>6.7 AI Governance Framework</w:t>
       </w:r>
       <w:bookmarkEnd w:id="58"/>
@@ -19713,15 +19232,13 @@
         </w:rPr>
         <w:t xml:space="preserve">All AI capabilities in </w:t>
       </w:r>
-      <w:proofErr w:type="spellStart"/>
       <w:r>
         <w:rPr>
           <w:rFonts w:cs="Arial"/>
           <w:color w:val="2C3E50"/>
         </w:rPr>
-        <w:t>AuditNexus</w:t>
-      </w:r>
-      <w:proofErr w:type="spellEnd"/>
+        <w:t>AEGIS</w:t>
+      </w:r>
       <w:r>
         <w:rPr>
           <w:rFonts w:cs="Arial"/>
@@ -19783,7 +19300,6 @@
           <w:bCs/>
           <w:color w:val="2C3E50"/>
         </w:rPr>
-        <w:lastRenderedPageBreak/>
         <w:t xml:space="preserve">Explainability Layer: </w:t>
       </w:r>
       <w:r>
@@ -19937,12 +19453,6 @@
         <w:gridCol w:w="6960"/>
       </w:tblGrid>
       <w:tr>
-        <w:tblPrEx>
-          <w:tblCellMar>
-            <w:top w:w="0" w:type="dxa"/>
-            <w:bottom w:w="0" w:type="dxa"/>
-          </w:tblCellMar>
-        </w:tblPrEx>
         <w:tc>
           <w:tcPr>
             <w:tcW w:w="2400" w:type="dxa"/>
@@ -20009,12 +19519,6 @@
         </w:tc>
       </w:tr>
       <w:tr>
-        <w:tblPrEx>
-          <w:tblCellMar>
-            <w:top w:w="0" w:type="dxa"/>
-            <w:bottom w:w="0" w:type="dxa"/>
-          </w:tblCellMar>
-        </w:tblPrEx>
         <w:tc>
           <w:tcPr>
             <w:tcW w:w="2400" w:type="dxa"/>
@@ -20075,12 +19579,6 @@
         </w:tc>
       </w:tr>
       <w:tr>
-        <w:tblPrEx>
-          <w:tblCellMar>
-            <w:top w:w="0" w:type="dxa"/>
-            <w:bottom w:w="0" w:type="dxa"/>
-          </w:tblCellMar>
-        </w:tblPrEx>
         <w:tc>
           <w:tcPr>
             <w:tcW w:w="2400" w:type="dxa"/>
@@ -20141,12 +19639,6 @@
         </w:tc>
       </w:tr>
       <w:tr>
-        <w:tblPrEx>
-          <w:tblCellMar>
-            <w:top w:w="0" w:type="dxa"/>
-            <w:bottom w:w="0" w:type="dxa"/>
-          </w:tblCellMar>
-        </w:tblPrEx>
         <w:tc>
           <w:tcPr>
             <w:tcW w:w="2400" w:type="dxa"/>
@@ -20207,12 +19699,6 @@
         </w:tc>
       </w:tr>
       <w:tr>
-        <w:tblPrEx>
-          <w:tblCellMar>
-            <w:top w:w="0" w:type="dxa"/>
-            <w:bottom w:w="0" w:type="dxa"/>
-          </w:tblCellMar>
-        </w:tblPrEx>
         <w:tc>
           <w:tcPr>
             <w:tcW w:w="2400" w:type="dxa"/>
@@ -20273,12 +19759,6 @@
         </w:tc>
       </w:tr>
       <w:tr>
-        <w:tblPrEx>
-          <w:tblCellMar>
-            <w:top w:w="0" w:type="dxa"/>
-            <w:bottom w:w="0" w:type="dxa"/>
-          </w:tblCellMar>
-        </w:tblPrEx>
         <w:tc>
           <w:tcPr>
             <w:tcW w:w="2400" w:type="dxa"/>
@@ -20339,12 +19819,6 @@
         </w:tc>
       </w:tr>
       <w:tr>
-        <w:tblPrEx>
-          <w:tblCellMar>
-            <w:top w:w="0" w:type="dxa"/>
-            <w:bottom w:w="0" w:type="dxa"/>
-          </w:tblCellMar>
-        </w:tblPrEx>
         <w:tc>
           <w:tcPr>
             <w:tcW w:w="2400" w:type="dxa"/>
@@ -20405,12 +19879,6 @@
         </w:tc>
       </w:tr>
       <w:tr>
-        <w:tblPrEx>
-          <w:tblCellMar>
-            <w:top w:w="0" w:type="dxa"/>
-            <w:bottom w:w="0" w:type="dxa"/>
-          </w:tblCellMar>
-        </w:tblPrEx>
         <w:tc>
           <w:tcPr>
             <w:tcW w:w="2400" w:type="dxa"/>
@@ -20601,12 +20069,6 @@
         <w:gridCol w:w="3960"/>
       </w:tblGrid>
       <w:tr>
-        <w:tblPrEx>
-          <w:tblCellMar>
-            <w:top w:w="0" w:type="dxa"/>
-            <w:bottom w:w="0" w:type="dxa"/>
-          </w:tblCellMar>
-        </w:tblPrEx>
         <w:tc>
           <w:tcPr>
             <w:tcW w:w="1800" w:type="dxa"/>
@@ -20705,12 +20167,6 @@
         </w:tc>
       </w:tr>
       <w:tr>
-        <w:tblPrEx>
-          <w:tblCellMar>
-            <w:top w:w="0" w:type="dxa"/>
-            <w:bottom w:w="0" w:type="dxa"/>
-          </w:tblCellMar>
-        </w:tblPrEx>
         <w:tc>
           <w:tcPr>
             <w:tcW w:w="1800" w:type="dxa"/>
@@ -20800,12 +20256,6 @@
         </w:tc>
       </w:tr>
       <w:tr>
-        <w:tblPrEx>
-          <w:tblCellMar>
-            <w:top w:w="0" w:type="dxa"/>
-            <w:bottom w:w="0" w:type="dxa"/>
-          </w:tblCellMar>
-        </w:tblPrEx>
         <w:tc>
           <w:tcPr>
             <w:tcW w:w="1800" w:type="dxa"/>
@@ -20915,12 +20365,6 @@
         </w:tc>
       </w:tr>
       <w:tr>
-        <w:tblPrEx>
-          <w:tblCellMar>
-            <w:top w:w="0" w:type="dxa"/>
-            <w:bottom w:w="0" w:type="dxa"/>
-          </w:tblCellMar>
-        </w:tblPrEx>
         <w:tc>
           <w:tcPr>
             <w:tcW w:w="1800" w:type="dxa"/>
@@ -21050,12 +20494,6 @@
         </w:tc>
       </w:tr>
       <w:tr>
-        <w:tblPrEx>
-          <w:tblCellMar>
-            <w:top w:w="0" w:type="dxa"/>
-            <w:bottom w:w="0" w:type="dxa"/>
-          </w:tblCellMar>
-        </w:tblPrEx>
         <w:tc>
           <w:tcPr>
             <w:tcW w:w="1800" w:type="dxa"/>
@@ -21146,12 +20584,6 @@
         </w:tc>
       </w:tr>
       <w:tr>
-        <w:tblPrEx>
-          <w:tblCellMar>
-            <w:top w:w="0" w:type="dxa"/>
-            <w:bottom w:w="0" w:type="dxa"/>
-          </w:tblCellMar>
-        </w:tblPrEx>
         <w:tc>
           <w:tcPr>
             <w:tcW w:w="1800" w:type="dxa"/>
@@ -21261,12 +20693,6 @@
         </w:tc>
       </w:tr>
       <w:tr>
-        <w:tblPrEx>
-          <w:tblCellMar>
-            <w:top w:w="0" w:type="dxa"/>
-            <w:bottom w:w="0" w:type="dxa"/>
-          </w:tblCellMar>
-        </w:tblPrEx>
         <w:tc>
           <w:tcPr>
             <w:tcW w:w="1800" w:type="dxa"/>
@@ -21400,12 +20826,6 @@
         <w:gridCol w:w="4560"/>
       </w:tblGrid>
       <w:tr>
-        <w:tblPrEx>
-          <w:tblCellMar>
-            <w:top w:w="0" w:type="dxa"/>
-            <w:bottom w:w="0" w:type="dxa"/>
-          </w:tblCellMar>
-        </w:tblPrEx>
         <w:tc>
           <w:tcPr>
             <w:tcW w:w="2000" w:type="dxa"/>
@@ -21504,12 +20924,6 @@
         </w:tc>
       </w:tr>
       <w:tr>
-        <w:tblPrEx>
-          <w:tblCellMar>
-            <w:top w:w="0" w:type="dxa"/>
-            <w:bottom w:w="0" w:type="dxa"/>
-          </w:tblCellMar>
-        </w:tblPrEx>
         <w:tc>
           <w:tcPr>
             <w:tcW w:w="2000" w:type="dxa"/>
@@ -21619,12 +21033,6 @@
         </w:tc>
       </w:tr>
       <w:tr>
-        <w:tblPrEx>
-          <w:tblCellMar>
-            <w:top w:w="0" w:type="dxa"/>
-            <w:bottom w:w="0" w:type="dxa"/>
-          </w:tblCellMar>
-        </w:tblPrEx>
         <w:tc>
           <w:tcPr>
             <w:tcW w:w="2000" w:type="dxa"/>
@@ -21714,12 +21122,6 @@
         </w:tc>
       </w:tr>
       <w:tr>
-        <w:tblPrEx>
-          <w:tblCellMar>
-            <w:top w:w="0" w:type="dxa"/>
-            <w:bottom w:w="0" w:type="dxa"/>
-          </w:tblCellMar>
-        </w:tblPrEx>
         <w:tc>
           <w:tcPr>
             <w:tcW w:w="2000" w:type="dxa"/>
@@ -21820,12 +21222,6 @@
         </w:tc>
       </w:tr>
       <w:tr>
-        <w:tblPrEx>
-          <w:tblCellMar>
-            <w:top w:w="0" w:type="dxa"/>
-            <w:bottom w:w="0" w:type="dxa"/>
-          </w:tblCellMar>
-        </w:tblPrEx>
         <w:tc>
           <w:tcPr>
             <w:tcW w:w="2000" w:type="dxa"/>
@@ -21915,12 +21311,6 @@
         </w:tc>
       </w:tr>
       <w:tr>
-        <w:tblPrEx>
-          <w:tblCellMar>
-            <w:top w:w="0" w:type="dxa"/>
-            <w:bottom w:w="0" w:type="dxa"/>
-          </w:tblCellMar>
-        </w:tblPrEx>
         <w:tc>
           <w:tcPr>
             <w:tcW w:w="2000" w:type="dxa"/>
@@ -22032,12 +21422,6 @@
         </w:tc>
       </w:tr>
       <w:tr>
-        <w:tblPrEx>
-          <w:tblCellMar>
-            <w:top w:w="0" w:type="dxa"/>
-            <w:bottom w:w="0" w:type="dxa"/>
-          </w:tblCellMar>
-        </w:tblPrEx>
         <w:tc>
           <w:tcPr>
             <w:tcW w:w="2000" w:type="dxa"/>
@@ -22127,12 +21511,6 @@
         </w:tc>
       </w:tr>
       <w:tr>
-        <w:tblPrEx>
-          <w:tblCellMar>
-            <w:top w:w="0" w:type="dxa"/>
-            <w:bottom w:w="0" w:type="dxa"/>
-          </w:tblCellMar>
-        </w:tblPrEx>
         <w:tc>
           <w:tcPr>
             <w:tcW w:w="2000" w:type="dxa"/>
@@ -22222,12 +21600,6 @@
         </w:tc>
       </w:tr>
       <w:tr>
-        <w:tblPrEx>
-          <w:tblCellMar>
-            <w:top w:w="0" w:type="dxa"/>
-            <w:bottom w:w="0" w:type="dxa"/>
-          </w:tblCellMar>
-        </w:tblPrEx>
         <w:tc>
           <w:tcPr>
             <w:tcW w:w="2000" w:type="dxa"/>
@@ -22707,15 +22079,13 @@
         <w:spacing w:after="120" w:line="276" w:lineRule="auto"/>
         <w:jc w:val="both"/>
       </w:pPr>
-      <w:proofErr w:type="spellStart"/>
       <w:r>
         <w:rPr>
           <w:rFonts w:cs="Arial"/>
           <w:color w:val="2C3E50"/>
         </w:rPr>
-        <w:t>AuditNexus</w:t>
-      </w:r>
-      <w:proofErr w:type="spellEnd"/>
+        <w:t>AEGIS</w:t>
+      </w:r>
       <w:r>
         <w:rPr>
           <w:rFonts w:cs="Arial"/>
@@ -22748,12 +22118,6 @@
         <w:gridCol w:w="4160"/>
       </w:tblGrid>
       <w:tr>
-        <w:tblPrEx>
-          <w:tblCellMar>
-            <w:top w:w="0" w:type="dxa"/>
-            <w:bottom w:w="0" w:type="dxa"/>
-          </w:tblCellMar>
-        </w:tblPrEx>
         <w:tc>
           <w:tcPr>
             <w:tcW w:w="1400" w:type="dxa"/>
@@ -22884,12 +22248,6 @@
         </w:tc>
       </w:tr>
       <w:tr>
-        <w:tblPrEx>
-          <w:tblCellMar>
-            <w:top w:w="0" w:type="dxa"/>
-            <w:bottom w:w="0" w:type="dxa"/>
-          </w:tblCellMar>
-        </w:tblPrEx>
         <w:tc>
           <w:tcPr>
             <w:tcW w:w="1400" w:type="dxa"/>
@@ -23039,12 +22397,6 @@
         </w:tc>
       </w:tr>
       <w:tr>
-        <w:tblPrEx>
-          <w:tblCellMar>
-            <w:top w:w="0" w:type="dxa"/>
-            <w:bottom w:w="0" w:type="dxa"/>
-          </w:tblCellMar>
-        </w:tblPrEx>
         <w:tc>
           <w:tcPr>
             <w:tcW w:w="1400" w:type="dxa"/>
@@ -23163,12 +22515,6 @@
         </w:tc>
       </w:tr>
       <w:tr>
-        <w:tblPrEx>
-          <w:tblCellMar>
-            <w:top w:w="0" w:type="dxa"/>
-            <w:bottom w:w="0" w:type="dxa"/>
-          </w:tblCellMar>
-        </w:tblPrEx>
         <w:tc>
           <w:tcPr>
             <w:tcW w:w="1400" w:type="dxa"/>
@@ -23287,12 +22633,6 @@
         </w:tc>
       </w:tr>
       <w:tr>
-        <w:tblPrEx>
-          <w:tblCellMar>
-            <w:top w:w="0" w:type="dxa"/>
-            <w:bottom w:w="0" w:type="dxa"/>
-          </w:tblCellMar>
-        </w:tblPrEx>
         <w:tc>
           <w:tcPr>
             <w:tcW w:w="1400" w:type="dxa"/>
@@ -23411,12 +22751,6 @@
         </w:tc>
       </w:tr>
       <w:tr>
-        <w:tblPrEx>
-          <w:tblCellMar>
-            <w:top w:w="0" w:type="dxa"/>
-            <w:bottom w:w="0" w:type="dxa"/>
-          </w:tblCellMar>
-        </w:tblPrEx>
         <w:tc>
           <w:tcPr>
             <w:tcW w:w="1400" w:type="dxa"/>
@@ -23535,12 +22869,6 @@
         </w:tc>
       </w:tr>
       <w:tr>
-        <w:tblPrEx>
-          <w:tblCellMar>
-            <w:top w:w="0" w:type="dxa"/>
-            <w:bottom w:w="0" w:type="dxa"/>
-          </w:tblCellMar>
-        </w:tblPrEx>
         <w:tc>
           <w:tcPr>
             <w:tcW w:w="1400" w:type="dxa"/>
@@ -23659,12 +22987,6 @@
         </w:tc>
       </w:tr>
       <w:tr>
-        <w:tblPrEx>
-          <w:tblCellMar>
-            <w:top w:w="0" w:type="dxa"/>
-            <w:bottom w:w="0" w:type="dxa"/>
-          </w:tblCellMar>
-        </w:tblPrEx>
         <w:tc>
           <w:tcPr>
             <w:tcW w:w="1400" w:type="dxa"/>
@@ -23823,12 +23145,6 @@
         <w:gridCol w:w="3160"/>
       </w:tblGrid>
       <w:tr>
-        <w:tblPrEx>
-          <w:tblCellMar>
-            <w:top w:w="0" w:type="dxa"/>
-            <w:bottom w:w="0" w:type="dxa"/>
-          </w:tblCellMar>
-        </w:tblPrEx>
         <w:tc>
           <w:tcPr>
             <w:tcW w:w="1800" w:type="dxa"/>
@@ -23959,12 +23275,6 @@
         </w:tc>
       </w:tr>
       <w:tr>
-        <w:tblPrEx>
-          <w:tblCellMar>
-            <w:top w:w="0" w:type="dxa"/>
-            <w:bottom w:w="0" w:type="dxa"/>
-          </w:tblCellMar>
-        </w:tblPrEx>
         <w:tc>
           <w:tcPr>
             <w:tcW w:w="1800" w:type="dxa"/>
@@ -24083,12 +23393,6 @@
         </w:tc>
       </w:tr>
       <w:tr>
-        <w:tblPrEx>
-          <w:tblCellMar>
-            <w:top w:w="0" w:type="dxa"/>
-            <w:bottom w:w="0" w:type="dxa"/>
-          </w:tblCellMar>
-        </w:tblPrEx>
         <w:tc>
           <w:tcPr>
             <w:tcW w:w="1800" w:type="dxa"/>
@@ -24207,12 +23511,6 @@
         </w:tc>
       </w:tr>
       <w:tr>
-        <w:tblPrEx>
-          <w:tblCellMar>
-            <w:top w:w="0" w:type="dxa"/>
-            <w:bottom w:w="0" w:type="dxa"/>
-          </w:tblCellMar>
-        </w:tblPrEx>
         <w:tc>
           <w:tcPr>
             <w:tcW w:w="1800" w:type="dxa"/>
@@ -24331,12 +23629,6 @@
         </w:tc>
       </w:tr>
       <w:tr>
-        <w:tblPrEx>
-          <w:tblCellMar>
-            <w:top w:w="0" w:type="dxa"/>
-            <w:bottom w:w="0" w:type="dxa"/>
-          </w:tblCellMar>
-        </w:tblPrEx>
         <w:tc>
           <w:tcPr>
             <w:tcW w:w="1800" w:type="dxa"/>
@@ -24655,12 +23947,6 @@
         <w:gridCol w:w="3360"/>
       </w:tblGrid>
       <w:tr>
-        <w:tblPrEx>
-          <w:tblCellMar>
-            <w:top w:w="0" w:type="dxa"/>
-            <w:bottom w:w="0" w:type="dxa"/>
-          </w:tblCellMar>
-        </w:tblPrEx>
         <w:tc>
           <w:tcPr>
             <w:tcW w:w="2000" w:type="dxa"/>
@@ -24759,12 +24045,6 @@
         </w:tc>
       </w:tr>
       <w:tr>
-        <w:tblPrEx>
-          <w:tblCellMar>
-            <w:top w:w="0" w:type="dxa"/>
-            <w:bottom w:w="0" w:type="dxa"/>
-          </w:tblCellMar>
-        </w:tblPrEx>
         <w:tc>
           <w:tcPr>
             <w:tcW w:w="2000" w:type="dxa"/>
@@ -24854,12 +24134,6 @@
         </w:tc>
       </w:tr>
       <w:tr>
-        <w:tblPrEx>
-          <w:tblCellMar>
-            <w:top w:w="0" w:type="dxa"/>
-            <w:bottom w:w="0" w:type="dxa"/>
-          </w:tblCellMar>
-        </w:tblPrEx>
         <w:tc>
           <w:tcPr>
             <w:tcW w:w="2000" w:type="dxa"/>
@@ -24949,12 +24223,6 @@
         </w:tc>
       </w:tr>
       <w:tr>
-        <w:tblPrEx>
-          <w:tblCellMar>
-            <w:top w:w="0" w:type="dxa"/>
-            <w:bottom w:w="0" w:type="dxa"/>
-          </w:tblCellMar>
-        </w:tblPrEx>
         <w:tc>
           <w:tcPr>
             <w:tcW w:w="2000" w:type="dxa"/>
@@ -25044,12 +24312,6 @@
         </w:tc>
       </w:tr>
       <w:tr>
-        <w:tblPrEx>
-          <w:tblCellMar>
-            <w:top w:w="0" w:type="dxa"/>
-            <w:bottom w:w="0" w:type="dxa"/>
-          </w:tblCellMar>
-        </w:tblPrEx>
         <w:tc>
           <w:tcPr>
             <w:tcW w:w="2000" w:type="dxa"/>
@@ -25139,12 +24401,6 @@
         </w:tc>
       </w:tr>
       <w:tr>
-        <w:tblPrEx>
-          <w:tblCellMar>
-            <w:top w:w="0" w:type="dxa"/>
-            <w:bottom w:w="0" w:type="dxa"/>
-          </w:tblCellMar>
-        </w:tblPrEx>
         <w:tc>
           <w:tcPr>
             <w:tcW w:w="2000" w:type="dxa"/>
@@ -25234,12 +24490,6 @@
         </w:tc>
       </w:tr>
       <w:tr>
-        <w:tblPrEx>
-          <w:tblCellMar>
-            <w:top w:w="0" w:type="dxa"/>
-            <w:bottom w:w="0" w:type="dxa"/>
-          </w:tblCellMar>
-        </w:tblPrEx>
         <w:tc>
           <w:tcPr>
             <w:tcW w:w="2000" w:type="dxa"/>
@@ -25329,12 +24579,6 @@
         </w:tc>
       </w:tr>
       <w:tr>
-        <w:tblPrEx>
-          <w:tblCellMar>
-            <w:top w:w="0" w:type="dxa"/>
-            <w:bottom w:w="0" w:type="dxa"/>
-          </w:tblCellMar>
-        </w:tblPrEx>
         <w:tc>
           <w:tcPr>
             <w:tcW w:w="2000" w:type="dxa"/>
@@ -25457,12 +24701,6 @@
         <w:gridCol w:w="3360"/>
       </w:tblGrid>
       <w:tr>
-        <w:tblPrEx>
-          <w:tblCellMar>
-            <w:top w:w="0" w:type="dxa"/>
-            <w:bottom w:w="0" w:type="dxa"/>
-          </w:tblCellMar>
-        </w:tblPrEx>
         <w:tc>
           <w:tcPr>
             <w:tcW w:w="2000" w:type="dxa"/>
@@ -25561,12 +24799,6 @@
         </w:tc>
       </w:tr>
       <w:tr>
-        <w:tblPrEx>
-          <w:tblCellMar>
-            <w:top w:w="0" w:type="dxa"/>
-            <w:bottom w:w="0" w:type="dxa"/>
-          </w:tblCellMar>
-        </w:tblPrEx>
         <w:tc>
           <w:tcPr>
             <w:tcW w:w="2000" w:type="dxa"/>
@@ -25656,12 +24888,6 @@
         </w:tc>
       </w:tr>
       <w:tr>
-        <w:tblPrEx>
-          <w:tblCellMar>
-            <w:top w:w="0" w:type="dxa"/>
-            <w:bottom w:w="0" w:type="dxa"/>
-          </w:tblCellMar>
-        </w:tblPrEx>
         <w:tc>
           <w:tcPr>
             <w:tcW w:w="2000" w:type="dxa"/>
@@ -25751,12 +24977,6 @@
         </w:tc>
       </w:tr>
       <w:tr>
-        <w:tblPrEx>
-          <w:tblCellMar>
-            <w:top w:w="0" w:type="dxa"/>
-            <w:bottom w:w="0" w:type="dxa"/>
-          </w:tblCellMar>
-        </w:tblPrEx>
         <w:tc>
           <w:tcPr>
             <w:tcW w:w="2000" w:type="dxa"/>
@@ -25847,12 +25067,6 @@
         </w:tc>
       </w:tr>
       <w:tr>
-        <w:tblPrEx>
-          <w:tblCellMar>
-            <w:top w:w="0" w:type="dxa"/>
-            <w:bottom w:w="0" w:type="dxa"/>
-          </w:tblCellMar>
-        </w:tblPrEx>
         <w:tc>
           <w:tcPr>
             <w:tcW w:w="2000" w:type="dxa"/>
@@ -25942,12 +25156,6 @@
         </w:tc>
       </w:tr>
       <w:tr>
-        <w:tblPrEx>
-          <w:tblCellMar>
-            <w:top w:w="0" w:type="dxa"/>
-            <w:bottom w:w="0" w:type="dxa"/>
-          </w:tblCellMar>
-        </w:tblPrEx>
         <w:tc>
           <w:tcPr>
             <w:tcW w:w="2000" w:type="dxa"/>
@@ -26093,12 +25301,6 @@
         <w:gridCol w:w="5238"/>
       </w:tblGrid>
       <w:tr>
-        <w:tblPrEx>
-          <w:tblCellMar>
-            <w:top w:w="0" w:type="dxa"/>
-            <w:bottom w:w="0" w:type="dxa"/>
-          </w:tblCellMar>
-        </w:tblPrEx>
         <w:tc>
           <w:tcPr>
             <w:tcW w:w="600" w:type="dxa"/>
@@ -26197,12 +25399,6 @@
         </w:tc>
       </w:tr>
       <w:tr>
-        <w:tblPrEx>
-          <w:tblCellMar>
-            <w:top w:w="0" w:type="dxa"/>
-            <w:bottom w:w="0" w:type="dxa"/>
-          </w:tblCellMar>
-        </w:tblPrEx>
         <w:tc>
           <w:tcPr>
             <w:tcW w:w="600" w:type="dxa"/>
@@ -26292,12 +25488,6 @@
         </w:tc>
       </w:tr>
       <w:tr>
-        <w:tblPrEx>
-          <w:tblCellMar>
-            <w:top w:w="0" w:type="dxa"/>
-            <w:bottom w:w="0" w:type="dxa"/>
-          </w:tblCellMar>
-        </w:tblPrEx>
         <w:tc>
           <w:tcPr>
             <w:tcW w:w="600" w:type="dxa"/>
@@ -26387,12 +25577,6 @@
         </w:tc>
       </w:tr>
       <w:tr>
-        <w:tblPrEx>
-          <w:tblCellMar>
-            <w:top w:w="0" w:type="dxa"/>
-            <w:bottom w:w="0" w:type="dxa"/>
-          </w:tblCellMar>
-        </w:tblPrEx>
         <w:tc>
           <w:tcPr>
             <w:tcW w:w="600" w:type="dxa"/>
@@ -26482,12 +25666,6 @@
         </w:tc>
       </w:tr>
       <w:tr>
-        <w:tblPrEx>
-          <w:tblCellMar>
-            <w:top w:w="0" w:type="dxa"/>
-            <w:bottom w:w="0" w:type="dxa"/>
-          </w:tblCellMar>
-        </w:tblPrEx>
         <w:tc>
           <w:tcPr>
             <w:tcW w:w="600" w:type="dxa"/>
@@ -26577,12 +25755,6 @@
         </w:tc>
       </w:tr>
       <w:tr>
-        <w:tblPrEx>
-          <w:tblCellMar>
-            <w:top w:w="0" w:type="dxa"/>
-            <w:bottom w:w="0" w:type="dxa"/>
-          </w:tblCellMar>
-        </w:tblPrEx>
         <w:tc>
           <w:tcPr>
             <w:tcW w:w="600" w:type="dxa"/>
@@ -26672,12 +25844,6 @@
         </w:tc>
       </w:tr>
       <w:tr>
-        <w:tblPrEx>
-          <w:tblCellMar>
-            <w:top w:w="0" w:type="dxa"/>
-            <w:bottom w:w="0" w:type="dxa"/>
-          </w:tblCellMar>
-        </w:tblPrEx>
         <w:tc>
           <w:tcPr>
             <w:tcW w:w="600" w:type="dxa"/>
@@ -26813,12 +25979,6 @@
         <w:gridCol w:w="5238"/>
       </w:tblGrid>
       <w:tr>
-        <w:tblPrEx>
-          <w:tblCellMar>
-            <w:top w:w="0" w:type="dxa"/>
-            <w:bottom w:w="0" w:type="dxa"/>
-          </w:tblCellMar>
-        </w:tblPrEx>
         <w:tc>
           <w:tcPr>
             <w:tcW w:w="600" w:type="dxa"/>
@@ -26917,12 +26077,6 @@
         </w:tc>
       </w:tr>
       <w:tr>
-        <w:tblPrEx>
-          <w:tblCellMar>
-            <w:top w:w="0" w:type="dxa"/>
-            <w:bottom w:w="0" w:type="dxa"/>
-          </w:tblCellMar>
-        </w:tblPrEx>
         <w:tc>
           <w:tcPr>
             <w:tcW w:w="600" w:type="dxa"/>
@@ -27012,12 +26166,6 @@
         </w:tc>
       </w:tr>
       <w:tr>
-        <w:tblPrEx>
-          <w:tblCellMar>
-            <w:top w:w="0" w:type="dxa"/>
-            <w:bottom w:w="0" w:type="dxa"/>
-          </w:tblCellMar>
-        </w:tblPrEx>
         <w:tc>
           <w:tcPr>
             <w:tcW w:w="600" w:type="dxa"/>
@@ -27107,12 +26255,6 @@
         </w:tc>
       </w:tr>
       <w:tr>
-        <w:tblPrEx>
-          <w:tblCellMar>
-            <w:top w:w="0" w:type="dxa"/>
-            <w:bottom w:w="0" w:type="dxa"/>
-          </w:tblCellMar>
-        </w:tblPrEx>
         <w:tc>
           <w:tcPr>
             <w:tcW w:w="600" w:type="dxa"/>
@@ -27202,12 +26344,6 @@
         </w:tc>
       </w:tr>
       <w:tr>
-        <w:tblPrEx>
-          <w:tblCellMar>
-            <w:top w:w="0" w:type="dxa"/>
-            <w:bottom w:w="0" w:type="dxa"/>
-          </w:tblCellMar>
-        </w:tblPrEx>
         <w:tc>
           <w:tcPr>
             <w:tcW w:w="600" w:type="dxa"/>
@@ -27297,12 +26433,6 @@
         </w:tc>
       </w:tr>
       <w:tr>
-        <w:tblPrEx>
-          <w:tblCellMar>
-            <w:top w:w="0" w:type="dxa"/>
-            <w:bottom w:w="0" w:type="dxa"/>
-          </w:tblCellMar>
-        </w:tblPrEx>
         <w:tc>
           <w:tcPr>
             <w:tcW w:w="600" w:type="dxa"/>
@@ -27392,12 +26522,6 @@
         </w:tc>
       </w:tr>
       <w:tr>
-        <w:tblPrEx>
-          <w:tblCellMar>
-            <w:top w:w="0" w:type="dxa"/>
-            <w:bottom w:w="0" w:type="dxa"/>
-          </w:tblCellMar>
-        </w:tblPrEx>
         <w:tc>
           <w:tcPr>
             <w:tcW w:w="600" w:type="dxa"/>
@@ -27510,15 +26634,13 @@
         </w:rPr>
         <w:t xml:space="preserve">The </w:t>
       </w:r>
-      <w:proofErr w:type="spellStart"/>
       <w:r>
         <w:rPr>
           <w:rFonts w:cs="Arial"/>
           <w:color w:val="2C3E50"/>
         </w:rPr>
-        <w:t>AuditNexus</w:t>
-      </w:r>
-      <w:proofErr w:type="spellEnd"/>
+        <w:t>AEGIS</w:t>
+      </w:r>
       <w:r>
         <w:rPr>
           <w:rFonts w:cs="Arial"/>
@@ -27678,15 +26800,13 @@
         <w:spacing w:after="120" w:line="276" w:lineRule="auto"/>
         <w:jc w:val="both"/>
       </w:pPr>
-      <w:proofErr w:type="spellStart"/>
       <w:r>
         <w:rPr>
           <w:rFonts w:cs="Arial"/>
           <w:color w:val="2C3E50"/>
         </w:rPr>
-        <w:t>AuditNexus</w:t>
-      </w:r>
-      <w:proofErr w:type="spellEnd"/>
+        <w:t>AEGIS</w:t>
+      </w:r>
       <w:r>
         <w:rPr>
           <w:rFonts w:cs="Arial"/>
@@ -27719,12 +26839,6 @@
         <w:gridCol w:w="2960"/>
       </w:tblGrid>
       <w:tr>
-        <w:tblPrEx>
-          <w:tblCellMar>
-            <w:top w:w="0" w:type="dxa"/>
-            <w:bottom w:w="0" w:type="dxa"/>
-          </w:tblCellMar>
-        </w:tblPrEx>
         <w:tc>
           <w:tcPr>
             <w:tcW w:w="2400" w:type="dxa"/>
@@ -27855,12 +26969,6 @@
         </w:tc>
       </w:tr>
       <w:tr>
-        <w:tblPrEx>
-          <w:tblCellMar>
-            <w:top w:w="0" w:type="dxa"/>
-            <w:bottom w:w="0" w:type="dxa"/>
-          </w:tblCellMar>
-        </w:tblPrEx>
         <w:tc>
           <w:tcPr>
             <w:tcW w:w="2400" w:type="dxa"/>
@@ -27979,12 +27087,6 @@
         </w:tc>
       </w:tr>
       <w:tr>
-        <w:tblPrEx>
-          <w:tblCellMar>
-            <w:top w:w="0" w:type="dxa"/>
-            <w:bottom w:w="0" w:type="dxa"/>
-          </w:tblCellMar>
-        </w:tblPrEx>
         <w:tc>
           <w:tcPr>
             <w:tcW w:w="2400" w:type="dxa"/>
@@ -28103,12 +27205,6 @@
         </w:tc>
       </w:tr>
       <w:tr>
-        <w:tblPrEx>
-          <w:tblCellMar>
-            <w:top w:w="0" w:type="dxa"/>
-            <w:bottom w:w="0" w:type="dxa"/>
-          </w:tblCellMar>
-        </w:tblPrEx>
         <w:tc>
           <w:tcPr>
             <w:tcW w:w="2400" w:type="dxa"/>
@@ -28227,12 +27323,6 @@
         </w:tc>
       </w:tr>
       <w:tr>
-        <w:tblPrEx>
-          <w:tblCellMar>
-            <w:top w:w="0" w:type="dxa"/>
-            <w:bottom w:w="0" w:type="dxa"/>
-          </w:tblCellMar>
-        </w:tblPrEx>
         <w:tc>
           <w:tcPr>
             <w:tcW w:w="2400" w:type="dxa"/>
@@ -28351,12 +27441,6 @@
         </w:tc>
       </w:tr>
       <w:tr>
-        <w:tblPrEx>
-          <w:tblCellMar>
-            <w:top w:w="0" w:type="dxa"/>
-            <w:bottom w:w="0" w:type="dxa"/>
-          </w:tblCellMar>
-        </w:tblPrEx>
         <w:tc>
           <w:tcPr>
             <w:tcW w:w="2400" w:type="dxa"/>
@@ -28475,12 +27559,6 @@
         </w:tc>
       </w:tr>
       <w:tr>
-        <w:tblPrEx>
-          <w:tblCellMar>
-            <w:top w:w="0" w:type="dxa"/>
-            <w:bottom w:w="0" w:type="dxa"/>
-          </w:tblCellMar>
-        </w:tblPrEx>
         <w:tc>
           <w:tcPr>
             <w:tcW w:w="2400" w:type="dxa"/>
@@ -28599,12 +27677,6 @@
         </w:tc>
       </w:tr>
       <w:tr>
-        <w:tblPrEx>
-          <w:tblCellMar>
-            <w:top w:w="0" w:type="dxa"/>
-            <w:bottom w:w="0" w:type="dxa"/>
-          </w:tblCellMar>
-        </w:tblPrEx>
         <w:tc>
           <w:tcPr>
             <w:tcW w:w="2400" w:type="dxa"/>
@@ -28873,15 +27945,13 @@
         </w:rPr>
         <w:t xml:space="preserve">Following SR 11-7 (Federal Reserve) and RBI guidance on model risk, </w:t>
       </w:r>
-      <w:proofErr w:type="spellStart"/>
       <w:r>
         <w:rPr>
           <w:rFonts w:cs="Arial"/>
           <w:color w:val="2C3E50"/>
         </w:rPr>
-        <w:t>AuditNexus</w:t>
-      </w:r>
-      <w:proofErr w:type="spellEnd"/>
+        <w:t>AEGIS</w:t>
+      </w:r>
       <w:r>
         <w:rPr>
           <w:rFonts w:cs="Arial"/>
@@ -28913,12 +27983,6 @@
         <w:gridCol w:w="5160"/>
       </w:tblGrid>
       <w:tr>
-        <w:tblPrEx>
-          <w:tblCellMar>
-            <w:top w:w="0" w:type="dxa"/>
-            <w:bottom w:w="0" w:type="dxa"/>
-          </w:tblCellMar>
-        </w:tblPrEx>
         <w:tc>
           <w:tcPr>
             <w:tcW w:w="1800" w:type="dxa"/>
@@ -29017,12 +28081,6 @@
         </w:tc>
       </w:tr>
       <w:tr>
-        <w:tblPrEx>
-          <w:tblCellMar>
-            <w:top w:w="0" w:type="dxa"/>
-            <w:bottom w:w="0" w:type="dxa"/>
-          </w:tblCellMar>
-        </w:tblPrEx>
         <w:tc>
           <w:tcPr>
             <w:tcW w:w="1800" w:type="dxa"/>
@@ -29132,12 +28190,6 @@
         </w:tc>
       </w:tr>
       <w:tr>
-        <w:tblPrEx>
-          <w:tblCellMar>
-            <w:top w:w="0" w:type="dxa"/>
-            <w:bottom w:w="0" w:type="dxa"/>
-          </w:tblCellMar>
-        </w:tblPrEx>
         <w:tc>
           <w:tcPr>
             <w:tcW w:w="1800" w:type="dxa"/>
@@ -29247,12 +28299,6 @@
         </w:tc>
       </w:tr>
       <w:tr>
-        <w:tblPrEx>
-          <w:tblCellMar>
-            <w:top w:w="0" w:type="dxa"/>
-            <w:bottom w:w="0" w:type="dxa"/>
-          </w:tblCellMar>
-        </w:tblPrEx>
         <w:tc>
           <w:tcPr>
             <w:tcW w:w="1800" w:type="dxa"/>
@@ -29342,12 +28388,6 @@
         </w:tc>
       </w:tr>
       <w:tr>
-        <w:tblPrEx>
-          <w:tblCellMar>
-            <w:top w:w="0" w:type="dxa"/>
-            <w:bottom w:w="0" w:type="dxa"/>
-          </w:tblCellMar>
-        </w:tblPrEx>
         <w:tc>
           <w:tcPr>
             <w:tcW w:w="1800" w:type="dxa"/>
@@ -29438,12 +28478,6 @@
         </w:tc>
       </w:tr>
       <w:tr>
-        <w:tblPrEx>
-          <w:tblCellMar>
-            <w:top w:w="0" w:type="dxa"/>
-            <w:bottom w:w="0" w:type="dxa"/>
-          </w:tblCellMar>
-        </w:tblPrEx>
         <w:tc>
           <w:tcPr>
             <w:tcW w:w="1800" w:type="dxa"/>
@@ -29533,12 +28567,6 @@
         </w:tc>
       </w:tr>
       <w:tr>
-        <w:tblPrEx>
-          <w:tblCellMar>
-            <w:top w:w="0" w:type="dxa"/>
-            <w:bottom w:w="0" w:type="dxa"/>
-          </w:tblCellMar>
-        </w:tblPrEx>
         <w:tc>
           <w:tcPr>
             <w:tcW w:w="1800" w:type="dxa"/>
@@ -29628,12 +28656,6 @@
         </w:tc>
       </w:tr>
       <w:tr>
-        <w:tblPrEx>
-          <w:tblCellMar>
-            <w:top w:w="0" w:type="dxa"/>
-            <w:bottom w:w="0" w:type="dxa"/>
-          </w:tblCellMar>
-        </w:tblPrEx>
         <w:tc>
           <w:tcPr>
             <w:tcW w:w="1800" w:type="dxa"/>
@@ -29857,15 +28879,13 @@
         </w:rPr>
         <w:t xml:space="preserve">The </w:t>
       </w:r>
-      <w:proofErr w:type="spellStart"/>
       <w:r>
         <w:rPr>
           <w:rFonts w:cs="Arial"/>
           <w:color w:val="2C3E50"/>
         </w:rPr>
-        <w:t>AuditNexus</w:t>
-      </w:r>
-      <w:proofErr w:type="spellEnd"/>
+        <w:t>AEGIS</w:t>
+      </w:r>
       <w:r>
         <w:rPr>
           <w:rFonts w:cs="Arial"/>
@@ -30648,12 +29668,6 @@
         <w:gridCol w:w="2760"/>
       </w:tblGrid>
       <w:tr>
-        <w:tblPrEx>
-          <w:tblCellMar>
-            <w:top w:w="0" w:type="dxa"/>
-            <w:bottom w:w="0" w:type="dxa"/>
-          </w:tblCellMar>
-        </w:tblPrEx>
         <w:tc>
           <w:tcPr>
             <w:tcW w:w="900" w:type="dxa"/>
@@ -30816,12 +29830,6 @@
         </w:tc>
       </w:tr>
       <w:tr>
-        <w:tblPrEx>
-          <w:tblCellMar>
-            <w:top w:w="0" w:type="dxa"/>
-            <w:bottom w:w="0" w:type="dxa"/>
-          </w:tblCellMar>
-        </w:tblPrEx>
         <w:tc>
           <w:tcPr>
             <w:tcW w:w="900" w:type="dxa"/>
@@ -30969,12 +29977,6 @@
         </w:tc>
       </w:tr>
       <w:tr>
-        <w:tblPrEx>
-          <w:tblCellMar>
-            <w:top w:w="0" w:type="dxa"/>
-            <w:bottom w:w="0" w:type="dxa"/>
-          </w:tblCellMar>
-        </w:tblPrEx>
         <w:tc>
           <w:tcPr>
             <w:tcW w:w="900" w:type="dxa"/>
@@ -31122,12 +30124,6 @@
         </w:tc>
       </w:tr>
       <w:tr>
-        <w:tblPrEx>
-          <w:tblCellMar>
-            <w:top w:w="0" w:type="dxa"/>
-            <w:bottom w:w="0" w:type="dxa"/>
-          </w:tblCellMar>
-        </w:tblPrEx>
         <w:tc>
           <w:tcPr>
             <w:tcW w:w="900" w:type="dxa"/>
@@ -31325,12 +30321,6 @@
         <w:gridCol w:w="3360"/>
       </w:tblGrid>
       <w:tr>
-        <w:tblPrEx>
-          <w:tblCellMar>
-            <w:top w:w="0" w:type="dxa"/>
-            <w:bottom w:w="0" w:type="dxa"/>
-          </w:tblCellMar>
-        </w:tblPrEx>
         <w:tc>
           <w:tcPr>
             <w:tcW w:w="1400" w:type="dxa"/>
@@ -31461,12 +30451,6 @@
         </w:tc>
       </w:tr>
       <w:tr>
-        <w:tblPrEx>
-          <w:tblCellMar>
-            <w:top w:w="0" w:type="dxa"/>
-            <w:bottom w:w="0" w:type="dxa"/>
-          </w:tblCellMar>
-        </w:tblPrEx>
         <w:tc>
           <w:tcPr>
             <w:tcW w:w="1400" w:type="dxa"/>
@@ -31585,12 +30569,6 @@
         </w:tc>
       </w:tr>
       <w:tr>
-        <w:tblPrEx>
-          <w:tblCellMar>
-            <w:top w:w="0" w:type="dxa"/>
-            <w:bottom w:w="0" w:type="dxa"/>
-          </w:tblCellMar>
-        </w:tblPrEx>
         <w:tc>
           <w:tcPr>
             <w:tcW w:w="1400" w:type="dxa"/>
@@ -31709,12 +30687,6 @@
         </w:tc>
       </w:tr>
       <w:tr>
-        <w:tblPrEx>
-          <w:tblCellMar>
-            <w:top w:w="0" w:type="dxa"/>
-            <w:bottom w:w="0" w:type="dxa"/>
-          </w:tblCellMar>
-        </w:tblPrEx>
         <w:tc>
           <w:tcPr>
             <w:tcW w:w="1400" w:type="dxa"/>
@@ -31833,12 +30805,6 @@
         </w:tc>
       </w:tr>
       <w:tr>
-        <w:tblPrEx>
-          <w:tblCellMar>
-            <w:top w:w="0" w:type="dxa"/>
-            <w:bottom w:w="0" w:type="dxa"/>
-          </w:tblCellMar>
-        </w:tblPrEx>
         <w:tc>
           <w:tcPr>
             <w:tcW w:w="1400" w:type="dxa"/>
@@ -32128,14 +31094,12 @@
         </w:rPr>
         <w:t xml:space="preserve">Data cleansing, deduplication, standardization, and mapping to </w:t>
       </w:r>
-      <w:proofErr w:type="spellStart"/>
       <w:r>
         <w:rPr>
           <w:color w:val="2C3E50"/>
         </w:rPr>
-        <w:t>AuditNexus</w:t>
-      </w:r>
-      <w:proofErr w:type="spellEnd"/>
+        <w:t>AEGIS</w:t>
+      </w:r>
       <w:r>
         <w:rPr>
           <w:color w:val="2C3E50"/>
@@ -32225,12 +31189,6 @@
         <w:gridCol w:w="2447"/>
       </w:tblGrid>
       <w:tr>
-        <w:tblPrEx>
-          <w:tblCellMar>
-            <w:top w:w="0" w:type="dxa"/>
-            <w:bottom w:w="0" w:type="dxa"/>
-          </w:tblCellMar>
-        </w:tblPrEx>
         <w:tc>
           <w:tcPr>
             <w:tcW w:w="1600" w:type="dxa"/>
@@ -32361,12 +31319,6 @@
         </w:tc>
       </w:tr>
       <w:tr>
-        <w:tblPrEx>
-          <w:tblCellMar>
-            <w:top w:w="0" w:type="dxa"/>
-            <w:bottom w:w="0" w:type="dxa"/>
-          </w:tblCellMar>
-        </w:tblPrEx>
         <w:tc>
           <w:tcPr>
             <w:tcW w:w="1600" w:type="dxa"/>
@@ -32472,17 +31424,15 @@
             </w:tcMar>
           </w:tcPr>
           <w:p>
-            <w:proofErr w:type="spellStart"/>
-            <w:r>
-              <w:rPr>
-                <w:rFonts w:cs="Arial"/>
-                <w:color w:val="2C3E50"/>
-                <w:sz w:val="20"/>
-                <w:szCs w:val="20"/>
-              </w:rPr>
-              <w:t>AuditNexus</w:t>
-            </w:r>
-            <w:proofErr w:type="spellEnd"/>
+            <w:r>
+              <w:rPr>
+                <w:rFonts w:cs="Arial"/>
+                <w:color w:val="2C3E50"/>
+                <w:sz w:val="20"/>
+                <w:szCs w:val="20"/>
+              </w:rPr>
+              <w:t>AEGIS</w:t>
+            </w:r>
             <w:r>
               <w:rPr>
                 <w:rFonts w:cs="Arial"/>
@@ -32496,12 +31446,6 @@
         </w:tc>
       </w:tr>
       <w:tr>
-        <w:tblPrEx>
-          <w:tblCellMar>
-            <w:top w:w="0" w:type="dxa"/>
-            <w:bottom w:w="0" w:type="dxa"/>
-          </w:tblCellMar>
-        </w:tblPrEx>
         <w:tc>
           <w:tcPr>
             <w:tcW w:w="1600" w:type="dxa"/>
@@ -32607,17 +31551,15 @@
             </w:tcMar>
           </w:tcPr>
           <w:p>
-            <w:proofErr w:type="spellStart"/>
-            <w:r>
-              <w:rPr>
-                <w:rFonts w:cs="Arial"/>
-                <w:color w:val="2C3E50"/>
-                <w:sz w:val="20"/>
-                <w:szCs w:val="20"/>
-              </w:rPr>
-              <w:t>AuditNexus</w:t>
-            </w:r>
-            <w:proofErr w:type="spellEnd"/>
+            <w:r>
+              <w:rPr>
+                <w:rFonts w:cs="Arial"/>
+                <w:color w:val="2C3E50"/>
+                <w:sz w:val="20"/>
+                <w:szCs w:val="20"/>
+              </w:rPr>
+              <w:t>AEGIS</w:t>
+            </w:r>
             <w:r>
               <w:rPr>
                 <w:rFonts w:cs="Arial"/>
@@ -32631,12 +31573,6 @@
         </w:tc>
       </w:tr>
       <w:tr>
-        <w:tblPrEx>
-          <w:tblCellMar>
-            <w:top w:w="0" w:type="dxa"/>
-            <w:bottom w:w="0" w:type="dxa"/>
-          </w:tblCellMar>
-        </w:tblPrEx>
         <w:tc>
           <w:tcPr>
             <w:tcW w:w="1600" w:type="dxa"/>
@@ -32756,12 +31692,6 @@
         </w:tc>
       </w:tr>
       <w:tr>
-        <w:tblPrEx>
-          <w:tblCellMar>
-            <w:top w:w="0" w:type="dxa"/>
-            <w:bottom w:w="0" w:type="dxa"/>
-          </w:tblCellMar>
-        </w:tblPrEx>
         <w:tc>
           <w:tcPr>
             <w:tcW w:w="1600" w:type="dxa"/>
@@ -32880,12 +31810,6 @@
         </w:tc>
       </w:tr>
       <w:tr>
-        <w:tblPrEx>
-          <w:tblCellMar>
-            <w:top w:w="0" w:type="dxa"/>
-            <w:bottom w:w="0" w:type="dxa"/>
-          </w:tblCellMar>
-        </w:tblPrEx>
         <w:tc>
           <w:tcPr>
             <w:tcW w:w="1600" w:type="dxa"/>
@@ -33039,12 +31963,6 @@
         <w:gridCol w:w="2535"/>
       </w:tblGrid>
       <w:tr>
-        <w:tblPrEx>
-          <w:tblCellMar>
-            <w:top w:w="0" w:type="dxa"/>
-            <w:bottom w:w="0" w:type="dxa"/>
-          </w:tblCellMar>
-        </w:tblPrEx>
         <w:tc>
           <w:tcPr>
             <w:tcW w:w="1200" w:type="dxa"/>
@@ -33207,12 +32125,6 @@
         </w:tc>
       </w:tr>
       <w:tr>
-        <w:tblPrEx>
-          <w:tblCellMar>
-            <w:top w:w="0" w:type="dxa"/>
-            <w:bottom w:w="0" w:type="dxa"/>
-          </w:tblCellMar>
-        </w:tblPrEx>
         <w:tc>
           <w:tcPr>
             <w:tcW w:w="1200" w:type="dxa"/>
@@ -33360,12 +32272,6 @@
         </w:tc>
       </w:tr>
       <w:tr>
-        <w:tblPrEx>
-          <w:tblCellMar>
-            <w:top w:w="0" w:type="dxa"/>
-            <w:bottom w:w="0" w:type="dxa"/>
-          </w:tblCellMar>
-        </w:tblPrEx>
         <w:tc>
           <w:tcPr>
             <w:tcW w:w="1200" w:type="dxa"/>
@@ -33513,12 +32419,6 @@
         </w:tc>
       </w:tr>
       <w:tr>
-        <w:tblPrEx>
-          <w:tblCellMar>
-            <w:top w:w="0" w:type="dxa"/>
-            <w:bottom w:w="0" w:type="dxa"/>
-          </w:tblCellMar>
-        </w:tblPrEx>
         <w:tc>
           <w:tcPr>
             <w:tcW w:w="1200" w:type="dxa"/>
@@ -33666,12 +32566,6 @@
         </w:tc>
       </w:tr>
       <w:tr>
-        <w:tblPrEx>
-          <w:tblCellMar>
-            <w:top w:w="0" w:type="dxa"/>
-            <w:bottom w:w="0" w:type="dxa"/>
-          </w:tblCellMar>
-        </w:tblPrEx>
         <w:tc>
           <w:tcPr>
             <w:tcW w:w="1200" w:type="dxa"/>
@@ -33819,12 +32713,6 @@
         </w:tc>
       </w:tr>
       <w:tr>
-        <w:tblPrEx>
-          <w:tblCellMar>
-            <w:top w:w="0" w:type="dxa"/>
-            <w:bottom w:w="0" w:type="dxa"/>
-          </w:tblCellMar>
-        </w:tblPrEx>
         <w:tc>
           <w:tcPr>
             <w:tcW w:w="1200" w:type="dxa"/>
@@ -33972,12 +32860,6 @@
         </w:tc>
       </w:tr>
       <w:tr>
-        <w:tblPrEx>
-          <w:tblCellMar>
-            <w:top w:w="0" w:type="dxa"/>
-            <w:bottom w:w="0" w:type="dxa"/>
-          </w:tblCellMar>
-        </w:tblPrEx>
         <w:tc>
           <w:tcPr>
             <w:tcW w:w="1200" w:type="dxa"/>
@@ -34125,12 +33007,6 @@
         </w:tc>
       </w:tr>
       <w:tr>
-        <w:tblPrEx>
-          <w:tblCellMar>
-            <w:top w:w="0" w:type="dxa"/>
-            <w:bottom w:w="0" w:type="dxa"/>
-          </w:tblCellMar>
-        </w:tblPrEx>
         <w:tc>
           <w:tcPr>
             <w:tcW w:w="1200" w:type="dxa"/>
@@ -34278,12 +33154,6 @@
         </w:tc>
       </w:tr>
       <w:tr>
-        <w:tblPrEx>
-          <w:tblCellMar>
-            <w:top w:w="0" w:type="dxa"/>
-            <w:bottom w:w="0" w:type="dxa"/>
-          </w:tblCellMar>
-        </w:tblPrEx>
         <w:tc>
           <w:tcPr>
             <w:tcW w:w="1200" w:type="dxa"/>
@@ -34431,12 +33301,6 @@
         </w:tc>
       </w:tr>
       <w:tr>
-        <w:tblPrEx>
-          <w:tblCellMar>
-            <w:top w:w="0" w:type="dxa"/>
-            <w:bottom w:w="0" w:type="dxa"/>
-          </w:tblCellMar>
-        </w:tblPrEx>
         <w:tc>
           <w:tcPr>
             <w:tcW w:w="1200" w:type="dxa"/>
@@ -34584,12 +33448,6 @@
         </w:tc>
       </w:tr>
       <w:tr>
-        <w:tblPrEx>
-          <w:tblCellMar>
-            <w:top w:w="0" w:type="dxa"/>
-            <w:bottom w:w="0" w:type="dxa"/>
-          </w:tblCellMar>
-        </w:tblPrEx>
         <w:tc>
           <w:tcPr>
             <w:tcW w:w="1200" w:type="dxa"/>
@@ -34787,12 +33645,6 @@
         <w:gridCol w:w="5103"/>
       </w:tblGrid>
       <w:tr>
-        <w:tblPrEx>
-          <w:tblCellMar>
-            <w:top w:w="0" w:type="dxa"/>
-            <w:bottom w:w="0" w:type="dxa"/>
-          </w:tblCellMar>
-        </w:tblPrEx>
         <w:tc>
           <w:tcPr>
             <w:tcW w:w="2200" w:type="dxa"/>
@@ -34923,12 +33775,6 @@
         </w:tc>
       </w:tr>
       <w:tr>
-        <w:tblPrEx>
-          <w:tblCellMar>
-            <w:top w:w="0" w:type="dxa"/>
-            <w:bottom w:w="0" w:type="dxa"/>
-          </w:tblCellMar>
-        </w:tblPrEx>
         <w:tc>
           <w:tcPr>
             <w:tcW w:w="2200" w:type="dxa"/>
@@ -35047,12 +33893,6 @@
         </w:tc>
       </w:tr>
       <w:tr>
-        <w:tblPrEx>
-          <w:tblCellMar>
-            <w:top w:w="0" w:type="dxa"/>
-            <w:bottom w:w="0" w:type="dxa"/>
-          </w:tblCellMar>
-        </w:tblPrEx>
         <w:tc>
           <w:tcPr>
             <w:tcW w:w="2200" w:type="dxa"/>
@@ -35171,12 +34011,6 @@
         </w:tc>
       </w:tr>
       <w:tr>
-        <w:tblPrEx>
-          <w:tblCellMar>
-            <w:top w:w="0" w:type="dxa"/>
-            <w:bottom w:w="0" w:type="dxa"/>
-          </w:tblCellMar>
-        </w:tblPrEx>
         <w:tc>
           <w:tcPr>
             <w:tcW w:w="2200" w:type="dxa"/>
@@ -35295,12 +34129,6 @@
         </w:tc>
       </w:tr>
       <w:tr>
-        <w:tblPrEx>
-          <w:tblCellMar>
-            <w:top w:w="0" w:type="dxa"/>
-            <w:bottom w:w="0" w:type="dxa"/>
-          </w:tblCellMar>
-        </w:tblPrEx>
         <w:tc>
           <w:tcPr>
             <w:tcW w:w="2200" w:type="dxa"/>
@@ -35419,12 +34247,6 @@
         </w:tc>
       </w:tr>
       <w:tr>
-        <w:tblPrEx>
-          <w:tblCellMar>
-            <w:top w:w="0" w:type="dxa"/>
-            <w:bottom w:w="0" w:type="dxa"/>
-          </w:tblCellMar>
-        </w:tblPrEx>
         <w:tc>
           <w:tcPr>
             <w:tcW w:w="2200" w:type="dxa"/>
@@ -35577,12 +34399,6 @@
         <w:gridCol w:w="5102"/>
       </w:tblGrid>
       <w:tr>
-        <w:tblPrEx>
-          <w:tblCellMar>
-            <w:top w:w="0" w:type="dxa"/>
-            <w:bottom w:w="0" w:type="dxa"/>
-          </w:tblCellMar>
-        </w:tblPrEx>
         <w:tc>
           <w:tcPr>
             <w:tcW w:w="2200" w:type="dxa"/>
@@ -35713,12 +34529,6 @@
         </w:tc>
       </w:tr>
       <w:tr>
-        <w:tblPrEx>
-          <w:tblCellMar>
-            <w:top w:w="0" w:type="dxa"/>
-            <w:bottom w:w="0" w:type="dxa"/>
-          </w:tblCellMar>
-        </w:tblPrEx>
         <w:tc>
           <w:tcPr>
             <w:tcW w:w="2200" w:type="dxa"/>
@@ -35837,12 +34647,6 @@
         </w:tc>
       </w:tr>
       <w:tr>
-        <w:tblPrEx>
-          <w:tblCellMar>
-            <w:top w:w="0" w:type="dxa"/>
-            <w:bottom w:w="0" w:type="dxa"/>
-          </w:tblCellMar>
-        </w:tblPrEx>
         <w:tc>
           <w:tcPr>
             <w:tcW w:w="2200" w:type="dxa"/>
@@ -35961,12 +34765,6 @@
         </w:tc>
       </w:tr>
       <w:tr>
-        <w:tblPrEx>
-          <w:tblCellMar>
-            <w:top w:w="0" w:type="dxa"/>
-            <w:bottom w:w="0" w:type="dxa"/>
-          </w:tblCellMar>
-        </w:tblPrEx>
         <w:tc>
           <w:tcPr>
             <w:tcW w:w="2200" w:type="dxa"/>
@@ -36085,12 +34883,6 @@
         </w:tc>
       </w:tr>
       <w:tr>
-        <w:tblPrEx>
-          <w:tblCellMar>
-            <w:top w:w="0" w:type="dxa"/>
-            <w:bottom w:w="0" w:type="dxa"/>
-          </w:tblCellMar>
-        </w:tblPrEx>
         <w:tc>
           <w:tcPr>
             <w:tcW w:w="2200" w:type="dxa"/>
@@ -36244,12 +35036,6 @@
         <w:gridCol w:w="5103"/>
       </w:tblGrid>
       <w:tr>
-        <w:tblPrEx>
-          <w:tblCellMar>
-            <w:top w:w="0" w:type="dxa"/>
-            <w:bottom w:w="0" w:type="dxa"/>
-          </w:tblCellMar>
-        </w:tblPrEx>
         <w:tc>
           <w:tcPr>
             <w:tcW w:w="2200" w:type="dxa"/>
@@ -36380,12 +35166,6 @@
         </w:tc>
       </w:tr>
       <w:tr>
-        <w:tblPrEx>
-          <w:tblCellMar>
-            <w:top w:w="0" w:type="dxa"/>
-            <w:bottom w:w="0" w:type="dxa"/>
-          </w:tblCellMar>
-        </w:tblPrEx>
         <w:tc>
           <w:tcPr>
             <w:tcW w:w="2200" w:type="dxa"/>
@@ -36504,12 +35284,6 @@
         </w:tc>
       </w:tr>
       <w:tr>
-        <w:tblPrEx>
-          <w:tblCellMar>
-            <w:top w:w="0" w:type="dxa"/>
-            <w:bottom w:w="0" w:type="dxa"/>
-          </w:tblCellMar>
-        </w:tblPrEx>
         <w:tc>
           <w:tcPr>
             <w:tcW w:w="2200" w:type="dxa"/>
@@ -36628,12 +35402,6 @@
         </w:tc>
       </w:tr>
       <w:tr>
-        <w:tblPrEx>
-          <w:tblCellMar>
-            <w:top w:w="0" w:type="dxa"/>
-            <w:bottom w:w="0" w:type="dxa"/>
-          </w:tblCellMar>
-        </w:tblPrEx>
         <w:tc>
           <w:tcPr>
             <w:tcW w:w="2200" w:type="dxa"/>
@@ -36752,12 +35520,6 @@
         </w:tc>
       </w:tr>
       <w:tr>
-        <w:tblPrEx>
-          <w:tblCellMar>
-            <w:top w:w="0" w:type="dxa"/>
-            <w:bottom w:w="0" w:type="dxa"/>
-          </w:tblCellMar>
-        </w:tblPrEx>
         <w:tc>
           <w:tcPr>
             <w:tcW w:w="2200" w:type="dxa"/>
@@ -36876,12 +35638,6 @@
         </w:tc>
       </w:tr>
       <w:tr>
-        <w:tblPrEx>
-          <w:tblCellMar>
-            <w:top w:w="0" w:type="dxa"/>
-            <w:bottom w:w="0" w:type="dxa"/>
-          </w:tblCellMar>
-        </w:tblPrEx>
         <w:tc>
           <w:tcPr>
             <w:tcW w:w="2200" w:type="dxa"/>
@@ -37111,15 +35867,13 @@
         <w:spacing w:after="120" w:line="276" w:lineRule="auto"/>
         <w:jc w:val="both"/>
       </w:pPr>
-      <w:proofErr w:type="spellStart"/>
       <w:r>
         <w:rPr>
           <w:rFonts w:cs="Arial"/>
           <w:color w:val="2C3E50"/>
         </w:rPr>
-        <w:t>AuditNexus</w:t>
-      </w:r>
-      <w:proofErr w:type="spellEnd"/>
+        <w:t>AEGIS</w:t>
+      </w:r>
       <w:r>
         <w:rPr>
           <w:rFonts w:cs="Arial"/>
@@ -37153,15 +35907,13 @@
         </w:rPr>
         <w:t xml:space="preserve">Key success factors for </w:t>
       </w:r>
-      <w:proofErr w:type="spellStart"/>
       <w:r>
         <w:rPr>
           <w:rFonts w:cs="Arial"/>
           <w:color w:val="2C3E50"/>
         </w:rPr>
-        <w:t>AuditNexus</w:t>
-      </w:r>
-      <w:proofErr w:type="spellEnd"/>
+        <w:t>AEGIS</w:t>
+      </w:r>
       <w:r>
         <w:rPr>
           <w:rFonts w:cs="Arial"/>
@@ -37302,15 +36054,13 @@
         </w:rPr>
         <w:t xml:space="preserve">The internal audit function in banks is at an inflection point. Banks that invest in next-generation audit technology will gain a significant competitive advantage through better risk management, stronger regulatory compliance, and more efficient use of audit resources. </w:t>
       </w:r>
-      <w:proofErr w:type="spellStart"/>
       <w:r>
         <w:rPr>
           <w:rFonts w:cs="Arial"/>
           <w:color w:val="2C3E50"/>
         </w:rPr>
-        <w:t>AuditNexus</w:t>
-      </w:r>
-      <w:proofErr w:type="spellEnd"/>
+        <w:t>AEGIS</w:t>
+      </w:r>
       <w:r>
         <w:rPr>
           <w:rFonts w:cs="Arial"/>
@@ -37518,7 +36268,6 @@
     <w:pPr>
       <w:jc w:val="right"/>
     </w:pPr>
-    <w:proofErr w:type="spellStart"/>
     <w:r>
       <w:rPr>
         <w:rFonts w:cs="Arial"/>
@@ -37528,9 +36277,8 @@
         <w:sz w:val="18"/>
         <w:szCs w:val="18"/>
       </w:rPr>
-      <w:t>AuditNexus</w:t>
+      <w:t>AEGIS</w:t>
     </w:r>
-    <w:proofErr w:type="spellEnd"/>
     <w:r>
       <w:rPr>
         <w:rFonts w:cs="Arial"/>
@@ -37552,7 +36300,6 @@
     <w:pPr>
       <w:jc w:val="right"/>
     </w:pPr>
-    <w:proofErr w:type="spellStart"/>
     <w:r>
       <w:rPr>
         <w:rFonts w:cs="Arial"/>
@@ -37562,9 +36309,8 @@
         <w:sz w:val="18"/>
         <w:szCs w:val="18"/>
       </w:rPr>
-      <w:t>AuditNexus</w:t>
+      <w:t>AEGIS</w:t>
     </w:r>
-    <w:proofErr w:type="spellEnd"/>
     <w:r>
       <w:rPr>
         <w:rFonts w:cs="Arial"/>

</xml_diff>